<commit_message>
Document - Time Complexity & Size & Flowchart & image in input
</commit_message>
<xml_diff>
--- a/Abanoub_George_2017_03340.docx
+++ b/Abanoub_George_2017_03340.docx
@@ -15,16 +15,16 @@
         <mc:AlternateContent>
           <mc:Choice Requires="wps">
             <w:drawing>
-              <wp:anchor distT="0" distB="0" distL="114300" distR="114300" simplePos="0" relativeHeight="251659264" behindDoc="0" locked="0" layoutInCell="1" allowOverlap="1" wp14:anchorId="4BBA74F1" wp14:editId="61CBEEB9">
+              <wp:anchor distT="0" distB="0" distL="114300" distR="114300" simplePos="0" relativeHeight="251659264" behindDoc="0" locked="0" layoutInCell="1" allowOverlap="1" wp14:anchorId="4BBA74F1" wp14:editId="520929A5">
                 <wp:simplePos x="0" y="0"/>
-                <wp:positionH relativeFrom="column">
-                  <wp:posOffset>0</wp:posOffset>
+                <wp:positionH relativeFrom="margin">
+                  <wp:align>right</wp:align>
                 </wp:positionH>
                 <wp:positionV relativeFrom="paragraph">
-                  <wp:posOffset>0</wp:posOffset>
+                  <wp:posOffset>5509</wp:posOffset>
                 </wp:positionV>
                 <wp:extent cx="1828800" cy="1828800"/>
-                <wp:effectExtent l="0" t="0" r="0" b="5715"/>
+                <wp:effectExtent l="0" t="0" r="0" b="6985"/>
                 <wp:wrapSquare wrapText="bothSides"/>
                 <wp:docPr id="1" name="Text Box 1"/>
                 <wp:cNvGraphicFramePr/>
@@ -147,7 +147,7 @@
                 <v:stroke joinstyle="miter"/>
                 <v:path gradientshapeok="t" o:connecttype="rect"/>
               </v:shapetype>
-              <v:shape id="Text Box 1" o:spid="_x0000_s1026" type="#_x0000_t202" style="position:absolute;margin-left:0;margin-top:0;width:2in;height:2in;z-index:251659264;visibility:visible;mso-wrap-style:none;mso-wrap-distance-left:9pt;mso-wrap-distance-top:0;mso-wrap-distance-right:9pt;mso-wrap-distance-bottom:0;mso-position-horizontal:absolute;mso-position-horizontal-relative:text;mso-position-vertical:absolute;mso-position-vertical-relative:text;v-text-anchor:top" o:gfxdata="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" filled="f" stroked="f">
+              <v:shape id="Text Box 1" o:spid="_x0000_s1026" type="#_x0000_t202" style="position:absolute;margin-left:92.8pt;margin-top:.45pt;width:2in;height:2in;z-index:251659264;visibility:visible;mso-wrap-style:none;mso-wrap-distance-left:9pt;mso-wrap-distance-top:0;mso-wrap-distance-right:9pt;mso-wrap-distance-bottom:0;mso-position-horizontal:right;mso-position-horizontal-relative:margin;mso-position-vertical:absolute;mso-position-vertical-relative:text;v-text-anchor:top" o:gfxdata="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" filled="f" stroked="f">
                 <v:textbox style="mso-fit-shape-to-text:t">
                   <w:txbxContent>
                     <w:p>
@@ -232,7 +232,7 @@
                     </w:p>
                   </w:txbxContent>
                 </v:textbox>
-                <w10:wrap type="square"/>
+                <w10:wrap type="square" anchorx="margin"/>
               </v:shape>
             </w:pict>
           </mc:Fallback>
@@ -243,86 +243,33 @@
     <w:p/>
     <w:p/>
     <w:p/>
-    <w:p>
-      <w:pPr>
-        <w:rPr>
-          <w:sz w:val="44"/>
-          <w:szCs w:val="44"/>
-        </w:rPr>
-      </w:pPr>
-    </w:p>
-    <w:p>
-      <w:pPr>
-        <w:rPr>
-          <w:sz w:val="44"/>
-          <w:szCs w:val="44"/>
-        </w:rPr>
-      </w:pPr>
-    </w:p>
-    <w:p>
-      <w:pPr>
-        <w:rPr>
-          <w:sz w:val="44"/>
-          <w:szCs w:val="44"/>
-        </w:rPr>
-      </w:pPr>
-    </w:p>
-    <w:p>
-      <w:pPr>
-        <w:jc w:val="both"/>
-        <w:rPr>
-          <w:sz w:val="44"/>
-          <w:szCs w:val="44"/>
-        </w:rPr>
-      </w:pPr>
-    </w:p>
-    <w:p>
-      <w:pPr>
-        <w:jc w:val="both"/>
-        <w:rPr>
-          <w:sz w:val="44"/>
-          <w:szCs w:val="44"/>
-        </w:rPr>
-      </w:pPr>
-      <w:r>
-        <w:rPr>
-          <w:sz w:val="44"/>
-          <w:szCs w:val="44"/>
-        </w:rPr>
-        <w:t>Course: Algorithm</w:t>
-      </w:r>
-      <w:r>
-        <w:rPr>
-          <w:sz w:val="44"/>
-          <w:szCs w:val="44"/>
-        </w:rPr>
-        <w:t>s</w:t>
-      </w:r>
-      <w:r>
-        <w:rPr>
-          <w:sz w:val="44"/>
-          <w:szCs w:val="44"/>
-        </w:rPr>
-        <w:t xml:space="preserve"> </w:t>
-      </w:r>
-      <w:r>
-        <w:rPr>
-          <w:sz w:val="44"/>
-          <w:szCs w:val="44"/>
-        </w:rPr>
-        <w:t xml:space="preserve">Analysis </w:t>
-      </w:r>
-      <w:r>
-        <w:rPr>
-          <w:sz w:val="44"/>
-          <w:szCs w:val="44"/>
-        </w:rPr>
-        <w:t>&amp;</w:t>
-      </w:r>
-      <w:r>
-        <w:rPr>
-          <w:sz w:val="44"/>
-          <w:szCs w:val="44"/>
+    <w:p/>
+    <w:p>
+      <w:pPr>
+        <w:jc w:val="both"/>
+        <w:rPr>
+          <w:sz w:val="32"/>
+          <w:szCs w:val="32"/>
+        </w:rPr>
+      </w:pPr>
+      <w:r>
+        <w:rPr>
+          <w:sz w:val="32"/>
+          <w:szCs w:val="32"/>
+        </w:rPr>
+        <w:t xml:space="preserve">Course: Algorithms </w:t>
+      </w:r>
+      <w:r>
+        <w:rPr>
+          <w:sz w:val="32"/>
+          <w:szCs w:val="32"/>
+        </w:rPr>
+        <w:t>Analysis &amp;</w:t>
+      </w:r>
+      <w:r>
+        <w:rPr>
+          <w:sz w:val="32"/>
+          <w:szCs w:val="32"/>
         </w:rPr>
         <w:t xml:space="preserve"> Design II.</w:t>
       </w:r>
@@ -330,37 +277,31 @@
     <w:p>
       <w:pPr>
         <w:jc w:val="both"/>
-      </w:pPr>
-      <w:r>
-        <w:rPr>
-          <w:sz w:val="44"/>
-          <w:szCs w:val="44"/>
-        </w:rPr>
-        <w:t xml:space="preserve">Course Code: </w:t>
-      </w:r>
-      <w:r>
-        <w:rPr>
-          <w:sz w:val="44"/>
-          <w:szCs w:val="44"/>
-        </w:rPr>
-        <w:t>CSC315</w:t>
-      </w:r>
-      <w:r>
-        <w:t>.</w:t>
-      </w:r>
-    </w:p>
-    <w:p>
-      <w:pPr>
-        <w:jc w:val="both"/>
-        <w:rPr>
-          <w:sz w:val="44"/>
-          <w:szCs w:val="44"/>
-        </w:rPr>
-      </w:pPr>
-      <w:r>
-        <w:rPr>
-          <w:sz w:val="44"/>
-          <w:szCs w:val="44"/>
+        <w:rPr>
+          <w:sz w:val="32"/>
+          <w:szCs w:val="32"/>
+        </w:rPr>
+      </w:pPr>
+      <w:r>
+        <w:rPr>
+          <w:sz w:val="32"/>
+          <w:szCs w:val="32"/>
+        </w:rPr>
+        <w:t>Course Code: CSC315.</w:t>
+      </w:r>
+    </w:p>
+    <w:p>
+      <w:pPr>
+        <w:jc w:val="both"/>
+        <w:rPr>
+          <w:sz w:val="32"/>
+          <w:szCs w:val="32"/>
+        </w:rPr>
+      </w:pPr>
+      <w:r>
+        <w:rPr>
+          <w:sz w:val="32"/>
+          <w:szCs w:val="32"/>
         </w:rPr>
         <w:t>Semester: Spring 2020.</w:t>
       </w:r>
@@ -369,14 +310,14 @@
       <w:pPr>
         <w:jc w:val="both"/>
         <w:rPr>
-          <w:sz w:val="44"/>
-          <w:szCs w:val="44"/>
-        </w:rPr>
-      </w:pPr>
-      <w:r>
-        <w:rPr>
-          <w:sz w:val="44"/>
-          <w:szCs w:val="44"/>
+          <w:sz w:val="32"/>
+          <w:szCs w:val="32"/>
+        </w:rPr>
+      </w:pPr>
+      <w:r>
+        <w:rPr>
+          <w:sz w:val="32"/>
+          <w:szCs w:val="32"/>
         </w:rPr>
         <w:t>Department: Computer Science.</w:t>
       </w:r>
@@ -385,43 +326,29 @@
       <w:pPr>
         <w:jc w:val="both"/>
         <w:rPr>
-          <w:sz w:val="44"/>
-          <w:szCs w:val="44"/>
-        </w:rPr>
-      </w:pPr>
-      <w:r>
-        <w:rPr>
-          <w:sz w:val="44"/>
-          <w:szCs w:val="44"/>
-        </w:rPr>
-        <w:t xml:space="preserve">Instructor: </w:t>
-      </w:r>
-      <w:r>
-        <w:rPr>
-          <w:sz w:val="44"/>
-          <w:szCs w:val="44"/>
-        </w:rPr>
-        <w:t>Assoc. Prof. Fatty M. Salem</w:t>
-      </w:r>
-      <w:r>
-        <w:rPr>
-          <w:sz w:val="44"/>
-          <w:szCs w:val="44"/>
-        </w:rPr>
-        <w:t>.</w:t>
-      </w:r>
-    </w:p>
-    <w:p>
-      <w:pPr>
-        <w:rPr>
-          <w:sz w:val="44"/>
-          <w:szCs w:val="44"/>
-        </w:rPr>
-      </w:pPr>
-      <w:r>
-        <w:rPr>
-          <w:sz w:val="44"/>
-          <w:szCs w:val="44"/>
+          <w:sz w:val="32"/>
+          <w:szCs w:val="32"/>
+        </w:rPr>
+      </w:pPr>
+      <w:r>
+        <w:rPr>
+          <w:sz w:val="32"/>
+          <w:szCs w:val="32"/>
+        </w:rPr>
+        <w:t>Instructor: Assoc. Prof. Fatty M. Salem.</w:t>
+      </w:r>
+    </w:p>
+    <w:p>
+      <w:pPr>
+        <w:rPr>
+          <w:sz w:val="32"/>
+          <w:szCs w:val="32"/>
+        </w:rPr>
+      </w:pPr>
+      <w:r>
+        <w:rPr>
+          <w:sz w:val="32"/>
+          <w:szCs w:val="32"/>
         </w:rPr>
         <w:t xml:space="preserve">Link: </w:t>
       </w:r>
@@ -429,18 +356,18 @@
         <w:r>
           <w:rPr>
             <w:rStyle w:val="Hyperlink"/>
-            <w:sz w:val="40"/>
-            <w:szCs w:val="40"/>
+            <w:sz w:val="32"/>
+            <w:szCs w:val="32"/>
           </w:rPr>
           <w:t>https://github.com/BonyGeorge/Job_Vacancies_Project</w:t>
         </w:r>
       </w:hyperlink>
       <w:r>
         <w:rPr>
-          <w:sz w:val="40"/>
-          <w:szCs w:val="40"/>
-        </w:rPr>
-        <w:t xml:space="preserve"> .</w:t>
+          <w:sz w:val="32"/>
+          <w:szCs w:val="32"/>
+        </w:rPr>
+        <w:t xml:space="preserve"> </w:t>
       </w:r>
     </w:p>
     <w:p>
@@ -453,24 +380,9 @@
           <w:u w:val="single"/>
         </w:rPr>
       </w:pPr>
-      <w:r>
-        <w:rPr>
-          <w:b/>
-          <w:bCs/>
-          <w:sz w:val="44"/>
-          <w:szCs w:val="44"/>
-        </w:rPr>
-        <w:lastRenderedPageBreak/>
-        <w:t>[1]</w:t>
-      </w:r>
-      <w:r>
-        <w:rPr>
-          <w:sz w:val="44"/>
-          <w:szCs w:val="44"/>
-        </w:rPr>
-        <w:t xml:space="preserve"> </w:t>
-      </w:r>
-      <w:r>
+    </w:p>
+    <w:p>
+      <w:pPr>
         <w:rPr>
           <w:b/>
           <w:bCs/>
@@ -478,188 +390,1270 @@
           <w:szCs w:val="44"/>
           <w:u w:val="single"/>
         </w:rPr>
-        <w:t>Author</w:t>
-      </w:r>
-      <w:r>
-        <w:rPr>
-          <w:b/>
-          <w:bCs/>
+      </w:pPr>
+    </w:p>
+    <w:p>
+      <w:pPr>
+        <w:ind w:left="-90"/>
+        <w:jc w:val="both"/>
+        <w:rPr>
+          <w:sz w:val="32"/>
+          <w:szCs w:val="32"/>
+        </w:rPr>
+      </w:pPr>
+      <w:r>
+        <w:rPr>
+          <w:sz w:val="32"/>
+          <w:szCs w:val="32"/>
+        </w:rPr>
+        <w:t>Name: Abanoub George Lamie Allam.</w:t>
+      </w:r>
+    </w:p>
+    <w:p>
+      <w:pPr>
+        <w:ind w:left="-90"/>
+        <w:jc w:val="both"/>
+        <w:rPr>
+          <w:sz w:val="32"/>
+          <w:szCs w:val="32"/>
+        </w:rPr>
+      </w:pPr>
+      <w:r>
+        <w:rPr>
+          <w:sz w:val="32"/>
+          <w:szCs w:val="32"/>
+        </w:rPr>
+        <w:t>ID: 2017 / 03340.</w:t>
+      </w:r>
+    </w:p>
+    <w:p>
+      <w:pPr>
+        <w:ind w:left="-90"/>
+        <w:jc w:val="both"/>
+        <w:rPr>
+          <w:sz w:val="32"/>
+          <w:szCs w:val="32"/>
+        </w:rPr>
+      </w:pPr>
+      <w:r>
+        <w:rPr>
+          <w:sz w:val="32"/>
+          <w:szCs w:val="32"/>
+        </w:rPr>
+        <w:t>Faculty: Faculty of Computer Science MIU.</w:t>
+      </w:r>
+    </w:p>
+    <w:p>
+      <w:pPr>
+        <w:pStyle w:val="TOC1"/>
+        <w:tabs>
+          <w:tab w:val="right" w:leader="dot" w:pos="8630"/>
+        </w:tabs>
+        <w:rPr>
+          <w:noProof/>
+        </w:rPr>
+      </w:pPr>
+      <w:r>
+        <w:rPr>
+          <w:sz w:val="32"/>
+          <w:szCs w:val="32"/>
+        </w:rPr>
+        <w:br w:type="page"/>
+      </w:r>
+    </w:p>
+    <w:p>
+      <w:pPr>
+        <w:rPr>
+          <w:sz w:val="32"/>
+          <w:szCs w:val="32"/>
+        </w:rPr>
+      </w:pPr>
+    </w:p>
+    <w:p>
+      <w:pPr>
+        <w:ind w:left="-90"/>
+        <w:jc w:val="both"/>
+        <w:rPr>
+          <w:sz w:val="32"/>
+          <w:szCs w:val="32"/>
+        </w:rPr>
+      </w:pPr>
+    </w:p>
+    <w:sdt>
+      <w:sdtPr>
+        <w:id w:val="-1474281975"/>
+        <w:docPartObj>
+          <w:docPartGallery w:val="Table of Contents"/>
+          <w:docPartUnique/>
+        </w:docPartObj>
+      </w:sdtPr>
+      <w:sdtEndPr>
+        <w:rPr>
+          <w:rFonts w:asciiTheme="minorHAnsi" w:eastAsiaTheme="minorHAnsi" w:hAnsiTheme="minorHAnsi" w:cstheme="minorBidi"/>
+          <w:b/>
+          <w:bCs/>
+          <w:noProof/>
+          <w:color w:val="auto"/>
+          <w:sz w:val="22"/>
+          <w:szCs w:val="22"/>
+        </w:rPr>
+      </w:sdtEndPr>
+      <w:sdtContent>
+        <w:p>
+          <w:pPr>
+            <w:pStyle w:val="TOCHeading"/>
+            <w:rPr>
+              <w:sz w:val="40"/>
+              <w:szCs w:val="40"/>
+              <w:u w:val="single"/>
+            </w:rPr>
+          </w:pPr>
+          <w:r>
+            <w:rPr>
+              <w:sz w:val="40"/>
+              <w:szCs w:val="40"/>
+              <w:u w:val="single"/>
+            </w:rPr>
+            <w:t>Table of Contents</w:t>
+          </w:r>
+          <w:r>
+            <w:rPr>
+              <w:sz w:val="40"/>
+              <w:szCs w:val="40"/>
+              <w:u w:val="single"/>
+            </w:rPr>
+            <w:t>:</w:t>
+          </w:r>
+        </w:p>
+        <w:p/>
+        <w:p>
+          <w:pPr>
+            <w:pStyle w:val="TOC1"/>
+            <w:tabs>
+              <w:tab w:val="right" w:leader="dot" w:pos="8630"/>
+            </w:tabs>
+            <w:rPr>
+              <w:rStyle w:val="Hyperlink"/>
+              <w:noProof/>
+              <w:sz w:val="28"/>
+              <w:szCs w:val="28"/>
+            </w:rPr>
+          </w:pPr>
+          <w:r>
+            <w:rPr>
+              <w:sz w:val="28"/>
+              <w:szCs w:val="28"/>
+            </w:rPr>
+            <w:fldChar w:fldCharType="begin"/>
+          </w:r>
+          <w:r>
+            <w:rPr>
+              <w:sz w:val="28"/>
+              <w:szCs w:val="28"/>
+            </w:rPr>
+            <w:instrText xml:space="preserve"> TOC \o "1-3" \h \z \u </w:instrText>
+          </w:r>
+          <w:r>
+            <w:rPr>
+              <w:sz w:val="28"/>
+              <w:szCs w:val="28"/>
+            </w:rPr>
+            <w:fldChar w:fldCharType="separate"/>
+          </w:r>
+          <w:hyperlink w:anchor="_Toc43086087" w:history="1">
+            <w:r>
+              <w:rPr>
+                <w:rStyle w:val="Hyperlink"/>
+                <w:noProof/>
+                <w:sz w:val="28"/>
+                <w:szCs w:val="28"/>
+              </w:rPr>
+              <w:t>[1] Abstract:</w:t>
+            </w:r>
+            <w:r>
+              <w:rPr>
+                <w:noProof/>
+                <w:webHidden/>
+                <w:sz w:val="28"/>
+                <w:szCs w:val="28"/>
+              </w:rPr>
+              <w:tab/>
+            </w:r>
+            <w:r>
+              <w:rPr>
+                <w:noProof/>
+                <w:webHidden/>
+                <w:sz w:val="28"/>
+                <w:szCs w:val="28"/>
+              </w:rPr>
+              <w:fldChar w:fldCharType="begin"/>
+            </w:r>
+            <w:r>
+              <w:rPr>
+                <w:noProof/>
+                <w:webHidden/>
+                <w:sz w:val="28"/>
+                <w:szCs w:val="28"/>
+              </w:rPr>
+              <w:instrText xml:space="preserve"> PAGEREF _Toc43086087 \h </w:instrText>
+            </w:r>
+            <w:r>
+              <w:rPr>
+                <w:noProof/>
+                <w:webHidden/>
+                <w:sz w:val="28"/>
+                <w:szCs w:val="28"/>
+              </w:rPr>
+            </w:r>
+            <w:r>
+              <w:rPr>
+                <w:noProof/>
+                <w:webHidden/>
+                <w:sz w:val="28"/>
+                <w:szCs w:val="28"/>
+              </w:rPr>
+              <w:fldChar w:fldCharType="separate"/>
+            </w:r>
+            <w:r>
+              <w:rPr>
+                <w:noProof/>
+                <w:webHidden/>
+                <w:sz w:val="28"/>
+                <w:szCs w:val="28"/>
+              </w:rPr>
+              <w:t>3</w:t>
+            </w:r>
+            <w:r>
+              <w:rPr>
+                <w:noProof/>
+                <w:webHidden/>
+                <w:sz w:val="28"/>
+                <w:szCs w:val="28"/>
+              </w:rPr>
+              <w:fldChar w:fldCharType="end"/>
+            </w:r>
+          </w:hyperlink>
+        </w:p>
+        <w:p>
+          <w:pPr>
+            <w:rPr>
+              <w:sz w:val="28"/>
+              <w:szCs w:val="28"/>
+            </w:rPr>
+          </w:pPr>
+        </w:p>
+        <w:p>
+          <w:pPr>
+            <w:pStyle w:val="TOC1"/>
+            <w:tabs>
+              <w:tab w:val="right" w:leader="dot" w:pos="8630"/>
+            </w:tabs>
+            <w:rPr>
+              <w:rStyle w:val="Hyperlink"/>
+              <w:noProof/>
+              <w:sz w:val="28"/>
+              <w:szCs w:val="28"/>
+            </w:rPr>
+          </w:pPr>
+          <w:hyperlink w:anchor="_Toc43086088" w:history="1">
+            <w:r>
+              <w:rPr>
+                <w:rStyle w:val="Hyperlink"/>
+                <w:noProof/>
+                <w:sz w:val="28"/>
+                <w:szCs w:val="28"/>
+              </w:rPr>
+              <w:t>[2] Keywords:</w:t>
+            </w:r>
+            <w:r>
+              <w:rPr>
+                <w:noProof/>
+                <w:webHidden/>
+                <w:sz w:val="28"/>
+                <w:szCs w:val="28"/>
+              </w:rPr>
+              <w:tab/>
+            </w:r>
+            <w:r>
+              <w:rPr>
+                <w:noProof/>
+                <w:webHidden/>
+                <w:sz w:val="28"/>
+                <w:szCs w:val="28"/>
+              </w:rPr>
+              <w:fldChar w:fldCharType="begin"/>
+            </w:r>
+            <w:r>
+              <w:rPr>
+                <w:noProof/>
+                <w:webHidden/>
+                <w:sz w:val="28"/>
+                <w:szCs w:val="28"/>
+              </w:rPr>
+              <w:instrText xml:space="preserve"> PAGEREF _Toc43086088 \h </w:instrText>
+            </w:r>
+            <w:r>
+              <w:rPr>
+                <w:noProof/>
+                <w:webHidden/>
+                <w:sz w:val="28"/>
+                <w:szCs w:val="28"/>
+              </w:rPr>
+            </w:r>
+            <w:r>
+              <w:rPr>
+                <w:noProof/>
+                <w:webHidden/>
+                <w:sz w:val="28"/>
+                <w:szCs w:val="28"/>
+              </w:rPr>
+              <w:fldChar w:fldCharType="separate"/>
+            </w:r>
+            <w:r>
+              <w:rPr>
+                <w:noProof/>
+                <w:webHidden/>
+                <w:sz w:val="28"/>
+                <w:szCs w:val="28"/>
+              </w:rPr>
+              <w:t>3</w:t>
+            </w:r>
+            <w:r>
+              <w:rPr>
+                <w:noProof/>
+                <w:webHidden/>
+                <w:sz w:val="28"/>
+                <w:szCs w:val="28"/>
+              </w:rPr>
+              <w:fldChar w:fldCharType="end"/>
+            </w:r>
+          </w:hyperlink>
+        </w:p>
+        <w:p>
+          <w:pPr>
+            <w:rPr>
+              <w:sz w:val="28"/>
+              <w:szCs w:val="28"/>
+            </w:rPr>
+          </w:pPr>
+        </w:p>
+        <w:p>
+          <w:pPr>
+            <w:pStyle w:val="TOC1"/>
+            <w:tabs>
+              <w:tab w:val="right" w:leader="dot" w:pos="8630"/>
+            </w:tabs>
+            <w:rPr>
+              <w:rStyle w:val="Hyperlink"/>
+              <w:noProof/>
+              <w:sz w:val="28"/>
+              <w:szCs w:val="28"/>
+            </w:rPr>
+          </w:pPr>
+          <w:hyperlink w:anchor="_Toc43086089" w:history="1">
+            <w:r>
+              <w:rPr>
+                <w:rStyle w:val="Hyperlink"/>
+                <w:noProof/>
+                <w:sz w:val="28"/>
+                <w:szCs w:val="28"/>
+              </w:rPr>
+              <w:t>[3] Introduction:</w:t>
+            </w:r>
+            <w:r>
+              <w:rPr>
+                <w:noProof/>
+                <w:webHidden/>
+                <w:sz w:val="28"/>
+                <w:szCs w:val="28"/>
+              </w:rPr>
+              <w:tab/>
+            </w:r>
+            <w:r>
+              <w:rPr>
+                <w:noProof/>
+                <w:webHidden/>
+                <w:sz w:val="28"/>
+                <w:szCs w:val="28"/>
+              </w:rPr>
+              <w:fldChar w:fldCharType="begin"/>
+            </w:r>
+            <w:r>
+              <w:rPr>
+                <w:noProof/>
+                <w:webHidden/>
+                <w:sz w:val="28"/>
+                <w:szCs w:val="28"/>
+              </w:rPr>
+              <w:instrText xml:space="preserve"> PAGEREF _Toc43086089 \h </w:instrText>
+            </w:r>
+            <w:r>
+              <w:rPr>
+                <w:noProof/>
+                <w:webHidden/>
+                <w:sz w:val="28"/>
+                <w:szCs w:val="28"/>
+              </w:rPr>
+            </w:r>
+            <w:r>
+              <w:rPr>
+                <w:noProof/>
+                <w:webHidden/>
+                <w:sz w:val="28"/>
+                <w:szCs w:val="28"/>
+              </w:rPr>
+              <w:fldChar w:fldCharType="separate"/>
+            </w:r>
+            <w:r>
+              <w:rPr>
+                <w:noProof/>
+                <w:webHidden/>
+                <w:sz w:val="28"/>
+                <w:szCs w:val="28"/>
+              </w:rPr>
+              <w:t>4</w:t>
+            </w:r>
+            <w:r>
+              <w:rPr>
+                <w:noProof/>
+                <w:webHidden/>
+                <w:sz w:val="28"/>
+                <w:szCs w:val="28"/>
+              </w:rPr>
+              <w:fldChar w:fldCharType="end"/>
+            </w:r>
+          </w:hyperlink>
+        </w:p>
+        <w:p>
+          <w:pPr>
+            <w:rPr>
+              <w:sz w:val="28"/>
+              <w:szCs w:val="28"/>
+            </w:rPr>
+          </w:pPr>
+        </w:p>
+        <w:p>
+          <w:pPr>
+            <w:pStyle w:val="TOC1"/>
+            <w:tabs>
+              <w:tab w:val="right" w:leader="dot" w:pos="8630"/>
+            </w:tabs>
+            <w:rPr>
+              <w:rStyle w:val="Hyperlink"/>
+              <w:noProof/>
+              <w:sz w:val="28"/>
+              <w:szCs w:val="28"/>
+            </w:rPr>
+          </w:pPr>
+          <w:hyperlink w:anchor="_Toc43086090" w:history="1">
+            <w:r>
+              <w:rPr>
+                <w:rStyle w:val="Hyperlink"/>
+                <w:noProof/>
+                <w:sz w:val="28"/>
+                <w:szCs w:val="28"/>
+              </w:rPr>
+              <w:t>[4] Importance &amp; Applications:</w:t>
+            </w:r>
+            <w:r>
+              <w:rPr>
+                <w:noProof/>
+                <w:webHidden/>
+                <w:sz w:val="28"/>
+                <w:szCs w:val="28"/>
+              </w:rPr>
+              <w:tab/>
+            </w:r>
+            <w:r>
+              <w:rPr>
+                <w:noProof/>
+                <w:webHidden/>
+                <w:sz w:val="28"/>
+                <w:szCs w:val="28"/>
+              </w:rPr>
+              <w:fldChar w:fldCharType="begin"/>
+            </w:r>
+            <w:r>
+              <w:rPr>
+                <w:noProof/>
+                <w:webHidden/>
+                <w:sz w:val="28"/>
+                <w:szCs w:val="28"/>
+              </w:rPr>
+              <w:instrText xml:space="preserve"> PAGEREF _Toc43086090 \h </w:instrText>
+            </w:r>
+            <w:r>
+              <w:rPr>
+                <w:noProof/>
+                <w:webHidden/>
+                <w:sz w:val="28"/>
+                <w:szCs w:val="28"/>
+              </w:rPr>
+            </w:r>
+            <w:r>
+              <w:rPr>
+                <w:noProof/>
+                <w:webHidden/>
+                <w:sz w:val="28"/>
+                <w:szCs w:val="28"/>
+              </w:rPr>
+              <w:fldChar w:fldCharType="separate"/>
+            </w:r>
+            <w:r>
+              <w:rPr>
+                <w:noProof/>
+                <w:webHidden/>
+                <w:sz w:val="28"/>
+                <w:szCs w:val="28"/>
+              </w:rPr>
+              <w:t>5</w:t>
+            </w:r>
+            <w:r>
+              <w:rPr>
+                <w:noProof/>
+                <w:webHidden/>
+                <w:sz w:val="28"/>
+                <w:szCs w:val="28"/>
+              </w:rPr>
+              <w:fldChar w:fldCharType="end"/>
+            </w:r>
+          </w:hyperlink>
+        </w:p>
+        <w:p>
+          <w:pPr>
+            <w:rPr>
+              <w:sz w:val="28"/>
+              <w:szCs w:val="28"/>
+            </w:rPr>
+          </w:pPr>
+        </w:p>
+        <w:p>
+          <w:pPr>
+            <w:pStyle w:val="TOC1"/>
+            <w:tabs>
+              <w:tab w:val="right" w:leader="dot" w:pos="8630"/>
+            </w:tabs>
+            <w:rPr>
+              <w:rStyle w:val="Hyperlink"/>
+              <w:noProof/>
+              <w:sz w:val="28"/>
+              <w:szCs w:val="28"/>
+            </w:rPr>
+          </w:pPr>
+          <w:hyperlink w:anchor="_Toc43086091" w:history="1">
+            <w:r>
+              <w:rPr>
+                <w:rStyle w:val="Hyperlink"/>
+                <w:noProof/>
+                <w:sz w:val="28"/>
+                <w:szCs w:val="28"/>
+              </w:rPr>
+              <w:t>[5] Inputs &amp; Outputs:</w:t>
+            </w:r>
+            <w:r>
+              <w:rPr>
+                <w:noProof/>
+                <w:webHidden/>
+                <w:sz w:val="28"/>
+                <w:szCs w:val="28"/>
+              </w:rPr>
+              <w:tab/>
+            </w:r>
+            <w:r>
+              <w:rPr>
+                <w:noProof/>
+                <w:webHidden/>
+                <w:sz w:val="28"/>
+                <w:szCs w:val="28"/>
+              </w:rPr>
+              <w:fldChar w:fldCharType="begin"/>
+            </w:r>
+            <w:r>
+              <w:rPr>
+                <w:noProof/>
+                <w:webHidden/>
+                <w:sz w:val="28"/>
+                <w:szCs w:val="28"/>
+              </w:rPr>
+              <w:instrText xml:space="preserve"> PAGEREF _Toc43086091 \h </w:instrText>
+            </w:r>
+            <w:r>
+              <w:rPr>
+                <w:noProof/>
+                <w:webHidden/>
+                <w:sz w:val="28"/>
+                <w:szCs w:val="28"/>
+              </w:rPr>
+            </w:r>
+            <w:r>
+              <w:rPr>
+                <w:noProof/>
+                <w:webHidden/>
+                <w:sz w:val="28"/>
+                <w:szCs w:val="28"/>
+              </w:rPr>
+              <w:fldChar w:fldCharType="separate"/>
+            </w:r>
+            <w:r>
+              <w:rPr>
+                <w:noProof/>
+                <w:webHidden/>
+                <w:sz w:val="28"/>
+                <w:szCs w:val="28"/>
+              </w:rPr>
+              <w:t>6</w:t>
+            </w:r>
+            <w:r>
+              <w:rPr>
+                <w:noProof/>
+                <w:webHidden/>
+                <w:sz w:val="28"/>
+                <w:szCs w:val="28"/>
+              </w:rPr>
+              <w:fldChar w:fldCharType="end"/>
+            </w:r>
+          </w:hyperlink>
+        </w:p>
+        <w:p>
+          <w:pPr>
+            <w:rPr>
+              <w:sz w:val="28"/>
+              <w:szCs w:val="28"/>
+            </w:rPr>
+          </w:pPr>
+        </w:p>
+        <w:p>
+          <w:pPr>
+            <w:pStyle w:val="TOC1"/>
+            <w:tabs>
+              <w:tab w:val="right" w:leader="dot" w:pos="8630"/>
+            </w:tabs>
+            <w:rPr>
+              <w:rStyle w:val="Hyperlink"/>
+              <w:noProof/>
+              <w:sz w:val="28"/>
+              <w:szCs w:val="28"/>
+            </w:rPr>
+          </w:pPr>
+          <w:hyperlink w:anchor="_Toc43086092" w:history="1">
+            <w:r>
+              <w:rPr>
+                <w:rStyle w:val="Hyperlink"/>
+                <w:noProof/>
+                <w:sz w:val="28"/>
+                <w:szCs w:val="28"/>
+              </w:rPr>
+              <w:t>[6] Techniques:</w:t>
+            </w:r>
+            <w:r>
+              <w:rPr>
+                <w:noProof/>
+                <w:webHidden/>
+                <w:sz w:val="28"/>
+                <w:szCs w:val="28"/>
+              </w:rPr>
+              <w:tab/>
+            </w:r>
+            <w:r>
+              <w:rPr>
+                <w:noProof/>
+                <w:webHidden/>
+                <w:sz w:val="28"/>
+                <w:szCs w:val="28"/>
+              </w:rPr>
+              <w:fldChar w:fldCharType="begin"/>
+            </w:r>
+            <w:r>
+              <w:rPr>
+                <w:noProof/>
+                <w:webHidden/>
+                <w:sz w:val="28"/>
+                <w:szCs w:val="28"/>
+              </w:rPr>
+              <w:instrText xml:space="preserve"> PAGEREF _Toc43086092 \h </w:instrText>
+            </w:r>
+            <w:r>
+              <w:rPr>
+                <w:noProof/>
+                <w:webHidden/>
+                <w:sz w:val="28"/>
+                <w:szCs w:val="28"/>
+              </w:rPr>
+            </w:r>
+            <w:r>
+              <w:rPr>
+                <w:noProof/>
+                <w:webHidden/>
+                <w:sz w:val="28"/>
+                <w:szCs w:val="28"/>
+              </w:rPr>
+              <w:fldChar w:fldCharType="separate"/>
+            </w:r>
+            <w:r>
+              <w:rPr>
+                <w:noProof/>
+                <w:webHidden/>
+                <w:sz w:val="28"/>
+                <w:szCs w:val="28"/>
+              </w:rPr>
+              <w:t>7</w:t>
+            </w:r>
+            <w:r>
+              <w:rPr>
+                <w:noProof/>
+                <w:webHidden/>
+                <w:sz w:val="28"/>
+                <w:szCs w:val="28"/>
+              </w:rPr>
+              <w:fldChar w:fldCharType="end"/>
+            </w:r>
+          </w:hyperlink>
+        </w:p>
+        <w:p>
+          <w:pPr>
+            <w:rPr>
+              <w:sz w:val="28"/>
+              <w:szCs w:val="28"/>
+            </w:rPr>
+          </w:pPr>
+        </w:p>
+        <w:p>
+          <w:pPr>
+            <w:pStyle w:val="TOC1"/>
+            <w:tabs>
+              <w:tab w:val="right" w:leader="dot" w:pos="8630"/>
+            </w:tabs>
+            <w:rPr>
+              <w:rStyle w:val="Hyperlink"/>
+              <w:noProof/>
+              <w:sz w:val="28"/>
+              <w:szCs w:val="28"/>
+            </w:rPr>
+          </w:pPr>
+          <w:hyperlink w:anchor="_Toc43086093" w:history="1">
+            <w:r>
+              <w:rPr>
+                <w:rStyle w:val="Hyperlink"/>
+                <w:noProof/>
+                <w:sz w:val="28"/>
+                <w:szCs w:val="28"/>
+              </w:rPr>
+              <w:t>[7] Results &amp; Discussions:</w:t>
+            </w:r>
+            <w:r>
+              <w:rPr>
+                <w:noProof/>
+                <w:webHidden/>
+                <w:sz w:val="28"/>
+                <w:szCs w:val="28"/>
+              </w:rPr>
+              <w:tab/>
+            </w:r>
+            <w:r>
+              <w:rPr>
+                <w:noProof/>
+                <w:webHidden/>
+                <w:sz w:val="28"/>
+                <w:szCs w:val="28"/>
+              </w:rPr>
+              <w:fldChar w:fldCharType="begin"/>
+            </w:r>
+            <w:r>
+              <w:rPr>
+                <w:noProof/>
+                <w:webHidden/>
+                <w:sz w:val="28"/>
+                <w:szCs w:val="28"/>
+              </w:rPr>
+              <w:instrText xml:space="preserve"> PAGEREF _Toc43086093 \h </w:instrText>
+            </w:r>
+            <w:r>
+              <w:rPr>
+                <w:noProof/>
+                <w:webHidden/>
+                <w:sz w:val="28"/>
+                <w:szCs w:val="28"/>
+              </w:rPr>
+            </w:r>
+            <w:r>
+              <w:rPr>
+                <w:noProof/>
+                <w:webHidden/>
+                <w:sz w:val="28"/>
+                <w:szCs w:val="28"/>
+              </w:rPr>
+              <w:fldChar w:fldCharType="separate"/>
+            </w:r>
+            <w:r>
+              <w:rPr>
+                <w:noProof/>
+                <w:webHidden/>
+                <w:sz w:val="28"/>
+                <w:szCs w:val="28"/>
+              </w:rPr>
+              <w:t>8</w:t>
+            </w:r>
+            <w:r>
+              <w:rPr>
+                <w:noProof/>
+                <w:webHidden/>
+                <w:sz w:val="28"/>
+                <w:szCs w:val="28"/>
+              </w:rPr>
+              <w:fldChar w:fldCharType="end"/>
+            </w:r>
+          </w:hyperlink>
+        </w:p>
+        <w:p>
+          <w:pPr>
+            <w:rPr>
+              <w:sz w:val="28"/>
+              <w:szCs w:val="28"/>
+            </w:rPr>
+          </w:pPr>
+        </w:p>
+        <w:p>
+          <w:pPr>
+            <w:pStyle w:val="TOC1"/>
+            <w:tabs>
+              <w:tab w:val="right" w:leader="dot" w:pos="8630"/>
+            </w:tabs>
+            <w:rPr>
+              <w:rStyle w:val="Hyperlink"/>
+              <w:noProof/>
+              <w:sz w:val="28"/>
+              <w:szCs w:val="28"/>
+            </w:rPr>
+          </w:pPr>
+          <w:hyperlink w:anchor="_Toc43086094" w:history="1">
+            <w:r>
+              <w:rPr>
+                <w:rStyle w:val="Hyperlink"/>
+                <w:noProof/>
+                <w:sz w:val="28"/>
+                <w:szCs w:val="28"/>
+              </w:rPr>
+              <w:t>[8] Flowchart:</w:t>
+            </w:r>
+            <w:r>
+              <w:rPr>
+                <w:noProof/>
+                <w:webHidden/>
+                <w:sz w:val="28"/>
+                <w:szCs w:val="28"/>
+              </w:rPr>
+              <w:tab/>
+            </w:r>
+            <w:r>
+              <w:rPr>
+                <w:noProof/>
+                <w:webHidden/>
+                <w:sz w:val="28"/>
+                <w:szCs w:val="28"/>
+              </w:rPr>
+              <w:fldChar w:fldCharType="begin"/>
+            </w:r>
+            <w:r>
+              <w:rPr>
+                <w:noProof/>
+                <w:webHidden/>
+                <w:sz w:val="28"/>
+                <w:szCs w:val="28"/>
+              </w:rPr>
+              <w:instrText xml:space="preserve"> PAGEREF _Toc43086094 \h </w:instrText>
+            </w:r>
+            <w:r>
+              <w:rPr>
+                <w:noProof/>
+                <w:webHidden/>
+                <w:sz w:val="28"/>
+                <w:szCs w:val="28"/>
+              </w:rPr>
+            </w:r>
+            <w:r>
+              <w:rPr>
+                <w:noProof/>
+                <w:webHidden/>
+                <w:sz w:val="28"/>
+                <w:szCs w:val="28"/>
+              </w:rPr>
+              <w:fldChar w:fldCharType="separate"/>
+            </w:r>
+            <w:r>
+              <w:rPr>
+                <w:noProof/>
+                <w:webHidden/>
+                <w:sz w:val="28"/>
+                <w:szCs w:val="28"/>
+              </w:rPr>
+              <w:t>11</w:t>
+            </w:r>
+            <w:r>
+              <w:rPr>
+                <w:noProof/>
+                <w:webHidden/>
+                <w:sz w:val="28"/>
+                <w:szCs w:val="28"/>
+              </w:rPr>
+              <w:fldChar w:fldCharType="end"/>
+            </w:r>
+          </w:hyperlink>
+        </w:p>
+        <w:p>
+          <w:pPr>
+            <w:rPr>
+              <w:sz w:val="28"/>
+              <w:szCs w:val="28"/>
+            </w:rPr>
+          </w:pPr>
+        </w:p>
+        <w:p>
+          <w:pPr>
+            <w:pStyle w:val="TOC1"/>
+            <w:tabs>
+              <w:tab w:val="right" w:leader="dot" w:pos="8630"/>
+            </w:tabs>
+            <w:rPr>
+              <w:rStyle w:val="Hyperlink"/>
+              <w:noProof/>
+              <w:sz w:val="28"/>
+              <w:szCs w:val="28"/>
+            </w:rPr>
+          </w:pPr>
+          <w:hyperlink w:anchor="_Toc43086095" w:history="1">
+            <w:r>
+              <w:rPr>
+                <w:rStyle w:val="Hyperlink"/>
+                <w:noProof/>
+                <w:sz w:val="28"/>
+                <w:szCs w:val="28"/>
+              </w:rPr>
+              <w:t>[9] Time Complexity:</w:t>
+            </w:r>
+            <w:r>
+              <w:rPr>
+                <w:noProof/>
+                <w:webHidden/>
+                <w:sz w:val="28"/>
+                <w:szCs w:val="28"/>
+              </w:rPr>
+              <w:tab/>
+            </w:r>
+            <w:r>
+              <w:rPr>
+                <w:noProof/>
+                <w:webHidden/>
+                <w:sz w:val="28"/>
+                <w:szCs w:val="28"/>
+              </w:rPr>
+              <w:fldChar w:fldCharType="begin"/>
+            </w:r>
+            <w:r>
+              <w:rPr>
+                <w:noProof/>
+                <w:webHidden/>
+                <w:sz w:val="28"/>
+                <w:szCs w:val="28"/>
+              </w:rPr>
+              <w:instrText xml:space="preserve"> PAGEREF _Toc43086095 \h </w:instrText>
+            </w:r>
+            <w:r>
+              <w:rPr>
+                <w:noProof/>
+                <w:webHidden/>
+                <w:sz w:val="28"/>
+                <w:szCs w:val="28"/>
+              </w:rPr>
+            </w:r>
+            <w:r>
+              <w:rPr>
+                <w:noProof/>
+                <w:webHidden/>
+                <w:sz w:val="28"/>
+                <w:szCs w:val="28"/>
+              </w:rPr>
+              <w:fldChar w:fldCharType="separate"/>
+            </w:r>
+            <w:r>
+              <w:rPr>
+                <w:noProof/>
+                <w:webHidden/>
+                <w:sz w:val="28"/>
+                <w:szCs w:val="28"/>
+              </w:rPr>
+              <w:t>12</w:t>
+            </w:r>
+            <w:r>
+              <w:rPr>
+                <w:noProof/>
+                <w:webHidden/>
+                <w:sz w:val="28"/>
+                <w:szCs w:val="28"/>
+              </w:rPr>
+              <w:fldChar w:fldCharType="end"/>
+            </w:r>
+          </w:hyperlink>
+        </w:p>
+        <w:p>
+          <w:pPr>
+            <w:rPr>
+              <w:sz w:val="28"/>
+              <w:szCs w:val="28"/>
+            </w:rPr>
+          </w:pPr>
+        </w:p>
+        <w:p>
+          <w:pPr>
+            <w:pStyle w:val="TOC1"/>
+            <w:tabs>
+              <w:tab w:val="right" w:leader="dot" w:pos="8630"/>
+            </w:tabs>
+            <w:rPr>
+              <w:rStyle w:val="Hyperlink"/>
+              <w:noProof/>
+              <w:sz w:val="28"/>
+              <w:szCs w:val="28"/>
+            </w:rPr>
+          </w:pPr>
+          <w:hyperlink w:anchor="_Toc43086096" w:history="1">
+            <w:r>
+              <w:rPr>
+                <w:rStyle w:val="Hyperlink"/>
+                <w:noProof/>
+                <w:sz w:val="28"/>
+                <w:szCs w:val="28"/>
+              </w:rPr>
+              <w:t>[10] Conclusion:</w:t>
+            </w:r>
+            <w:r>
+              <w:rPr>
+                <w:noProof/>
+                <w:webHidden/>
+                <w:sz w:val="28"/>
+                <w:szCs w:val="28"/>
+              </w:rPr>
+              <w:tab/>
+            </w:r>
+            <w:r>
+              <w:rPr>
+                <w:noProof/>
+                <w:webHidden/>
+                <w:sz w:val="28"/>
+                <w:szCs w:val="28"/>
+              </w:rPr>
+              <w:fldChar w:fldCharType="begin"/>
+            </w:r>
+            <w:r>
+              <w:rPr>
+                <w:noProof/>
+                <w:webHidden/>
+                <w:sz w:val="28"/>
+                <w:szCs w:val="28"/>
+              </w:rPr>
+              <w:instrText xml:space="preserve"> PAGEREF _Toc43086096 \h </w:instrText>
+            </w:r>
+            <w:r>
+              <w:rPr>
+                <w:noProof/>
+                <w:webHidden/>
+                <w:sz w:val="28"/>
+                <w:szCs w:val="28"/>
+              </w:rPr>
+            </w:r>
+            <w:r>
+              <w:rPr>
+                <w:noProof/>
+                <w:webHidden/>
+                <w:sz w:val="28"/>
+                <w:szCs w:val="28"/>
+              </w:rPr>
+              <w:fldChar w:fldCharType="separate"/>
+            </w:r>
+            <w:r>
+              <w:rPr>
+                <w:noProof/>
+                <w:webHidden/>
+                <w:sz w:val="28"/>
+                <w:szCs w:val="28"/>
+              </w:rPr>
+              <w:t>13</w:t>
+            </w:r>
+            <w:r>
+              <w:rPr>
+                <w:noProof/>
+                <w:webHidden/>
+                <w:sz w:val="28"/>
+                <w:szCs w:val="28"/>
+              </w:rPr>
+              <w:fldChar w:fldCharType="end"/>
+            </w:r>
+          </w:hyperlink>
+        </w:p>
+        <w:p/>
+        <w:p>
+          <w:pPr>
+            <w:pStyle w:val="TOC1"/>
+            <w:tabs>
+              <w:tab w:val="right" w:leader="dot" w:pos="8630"/>
+            </w:tabs>
+            <w:rPr>
+              <w:rFonts w:eastAsiaTheme="minorEastAsia"/>
+              <w:noProof/>
+              <w:sz w:val="28"/>
+              <w:szCs w:val="28"/>
+            </w:rPr>
+          </w:pPr>
+          <w:hyperlink w:anchor="_Toc43086097" w:history="1">
+            <w:r>
+              <w:rPr>
+                <w:rStyle w:val="Hyperlink"/>
+                <w:noProof/>
+                <w:sz w:val="28"/>
+                <w:szCs w:val="28"/>
+              </w:rPr>
+              <w:t>[11] References:</w:t>
+            </w:r>
+            <w:r>
+              <w:rPr>
+                <w:noProof/>
+                <w:webHidden/>
+                <w:sz w:val="28"/>
+                <w:szCs w:val="28"/>
+              </w:rPr>
+              <w:tab/>
+            </w:r>
+            <w:r>
+              <w:rPr>
+                <w:noProof/>
+                <w:webHidden/>
+                <w:sz w:val="28"/>
+                <w:szCs w:val="28"/>
+              </w:rPr>
+              <w:fldChar w:fldCharType="begin"/>
+            </w:r>
+            <w:r>
+              <w:rPr>
+                <w:noProof/>
+                <w:webHidden/>
+                <w:sz w:val="28"/>
+                <w:szCs w:val="28"/>
+              </w:rPr>
+              <w:instrText xml:space="preserve"> PAGEREF _Toc43086097 \h </w:instrText>
+            </w:r>
+            <w:r>
+              <w:rPr>
+                <w:noProof/>
+                <w:webHidden/>
+                <w:sz w:val="28"/>
+                <w:szCs w:val="28"/>
+              </w:rPr>
+            </w:r>
+            <w:r>
+              <w:rPr>
+                <w:noProof/>
+                <w:webHidden/>
+                <w:sz w:val="28"/>
+                <w:szCs w:val="28"/>
+              </w:rPr>
+              <w:fldChar w:fldCharType="separate"/>
+            </w:r>
+            <w:r>
+              <w:rPr>
+                <w:noProof/>
+                <w:webHidden/>
+                <w:sz w:val="28"/>
+                <w:szCs w:val="28"/>
+              </w:rPr>
+              <w:t>14</w:t>
+            </w:r>
+            <w:r>
+              <w:rPr>
+                <w:noProof/>
+                <w:webHidden/>
+                <w:sz w:val="28"/>
+                <w:szCs w:val="28"/>
+              </w:rPr>
+              <w:fldChar w:fldCharType="end"/>
+            </w:r>
+          </w:hyperlink>
+        </w:p>
+        <w:p>
+          <w:pPr>
+            <w:pStyle w:val="TOC1"/>
+            <w:tabs>
+              <w:tab w:val="right" w:leader="dot" w:pos="8630"/>
+            </w:tabs>
+            <w:rPr>
+              <w:noProof/>
+              <w:sz w:val="28"/>
+              <w:szCs w:val="28"/>
+            </w:rPr>
+          </w:pPr>
+          <w:r>
+            <w:rPr>
+              <w:b/>
+              <w:bCs/>
+              <w:noProof/>
+              <w:sz w:val="28"/>
+              <w:szCs w:val="28"/>
+            </w:rPr>
+            <w:lastRenderedPageBreak/>
+            <w:fldChar w:fldCharType="end"/>
+          </w:r>
+        </w:p>
+        <w:p/>
+      </w:sdtContent>
+    </w:sdt>
+    <w:p>
+      <w:pPr>
+        <w:pStyle w:val="Heading1"/>
+        <w:rPr>
+          <w:b/>
+          <w:bCs/>
+          <w:sz w:val="44"/>
+          <w:szCs w:val="44"/>
+        </w:rPr>
+      </w:pPr>
+      <w:bookmarkStart w:id="0" w:name="_Toc43086087"/>
+      <w:r>
+        <w:rPr>
+          <w:b/>
+          <w:bCs/>
+          <w:sz w:val="44"/>
+          <w:szCs w:val="44"/>
+        </w:rPr>
+        <w:t>[</w:t>
+      </w:r>
+      <w:r>
+        <w:rPr>
+          <w:b/>
+          <w:bCs/>
+          <w:sz w:val="44"/>
+          <w:szCs w:val="44"/>
+        </w:rPr>
+        <w:t>1</w:t>
+      </w:r>
+      <w:r>
+        <w:rPr>
+          <w:b/>
+          <w:bCs/>
+          <w:sz w:val="44"/>
+          <w:szCs w:val="44"/>
+        </w:rPr>
+        <w:t xml:space="preserve">] </w:t>
+      </w:r>
+      <w:r>
+        <w:rPr>
+          <w:b/>
+          <w:bCs/>
+          <w:color w:val="auto"/>
           <w:sz w:val="44"/>
           <w:szCs w:val="44"/>
           <w:u w:val="single"/>
         </w:rPr>
-        <w:t>:</w:t>
-      </w:r>
-    </w:p>
-    <w:p>
-      <w:pPr>
-        <w:rPr>
-          <w:b/>
-          <w:bCs/>
-          <w:sz w:val="44"/>
-          <w:szCs w:val="44"/>
-          <w:u w:val="single"/>
-        </w:rPr>
-      </w:pPr>
-    </w:p>
-    <w:p>
-      <w:pPr>
-        <w:rPr>
-          <w:b/>
-          <w:bCs/>
-          <w:sz w:val="44"/>
-          <w:szCs w:val="44"/>
-          <w:u w:val="single"/>
-        </w:rPr>
-      </w:pPr>
-    </w:p>
-    <w:p>
-      <w:pPr>
-        <w:pStyle w:val="ListParagraph"/>
-        <w:numPr>
-          <w:ilvl w:val="0"/>
-          <w:numId w:val="2"/>
-        </w:numPr>
-        <w:jc w:val="both"/>
-        <w:rPr>
-          <w:sz w:val="36"/>
-          <w:szCs w:val="36"/>
-        </w:rPr>
-      </w:pPr>
-      <w:r>
-        <w:rPr>
-          <w:sz w:val="36"/>
-          <w:szCs w:val="36"/>
-        </w:rPr>
-        <w:t>Name: Abanoub George Lamie Allam.</w:t>
-      </w:r>
-    </w:p>
-    <w:p>
-      <w:pPr>
-        <w:pStyle w:val="ListParagraph"/>
-        <w:ind w:left="1080"/>
-        <w:jc w:val="both"/>
-        <w:rPr>
-          <w:sz w:val="36"/>
-          <w:szCs w:val="36"/>
-        </w:rPr>
-      </w:pPr>
-    </w:p>
-    <w:p>
-      <w:pPr>
-        <w:pStyle w:val="ListParagraph"/>
-        <w:numPr>
-          <w:ilvl w:val="0"/>
-          <w:numId w:val="2"/>
-        </w:numPr>
-        <w:jc w:val="both"/>
-        <w:rPr>
-          <w:sz w:val="36"/>
-          <w:szCs w:val="36"/>
-        </w:rPr>
-      </w:pPr>
-      <w:r>
-        <w:rPr>
-          <w:sz w:val="36"/>
-          <w:szCs w:val="36"/>
-        </w:rPr>
-        <w:t>ID: 2017 / 03340.</w:t>
-      </w:r>
-    </w:p>
-    <w:p>
-      <w:pPr>
-        <w:pStyle w:val="ListParagraph"/>
-        <w:ind w:left="1080"/>
-        <w:jc w:val="both"/>
-        <w:rPr>
-          <w:sz w:val="36"/>
-          <w:szCs w:val="36"/>
-        </w:rPr>
-      </w:pPr>
-    </w:p>
-    <w:p>
-      <w:pPr>
-        <w:pStyle w:val="ListParagraph"/>
-        <w:numPr>
-          <w:ilvl w:val="0"/>
-          <w:numId w:val="2"/>
-        </w:numPr>
-        <w:jc w:val="both"/>
-        <w:rPr>
-          <w:sz w:val="36"/>
-          <w:szCs w:val="36"/>
-        </w:rPr>
-      </w:pPr>
-      <w:r>
-        <w:rPr>
-          <w:sz w:val="36"/>
-          <w:szCs w:val="36"/>
-        </w:rPr>
-        <w:t>Faculty: Faculty of Computer Science MIU.</w:t>
-      </w:r>
-    </w:p>
-    <w:p>
-      <w:pPr>
-        <w:pStyle w:val="ListParagraph"/>
-        <w:rPr>
-          <w:sz w:val="36"/>
-          <w:szCs w:val="36"/>
-        </w:rPr>
-      </w:pPr>
-    </w:p>
-    <w:p>
-      <w:pPr>
-        <w:rPr>
-          <w:sz w:val="36"/>
-          <w:szCs w:val="36"/>
-        </w:rPr>
-      </w:pPr>
-    </w:p>
-    <w:p>
-      <w:pPr>
-        <w:rPr>
-          <w:sz w:val="36"/>
-          <w:szCs w:val="36"/>
-        </w:rPr>
-      </w:pPr>
-    </w:p>
-    <w:p>
-      <w:pPr>
-        <w:pStyle w:val="ListParagraph"/>
-        <w:rPr>
-          <w:sz w:val="36"/>
-          <w:szCs w:val="36"/>
-        </w:rPr>
-      </w:pPr>
-    </w:p>
-    <w:p>
-      <w:pPr>
-        <w:rPr>
-          <w:b/>
-          <w:bCs/>
-          <w:sz w:val="44"/>
-          <w:szCs w:val="44"/>
-        </w:rPr>
-      </w:pPr>
-      <w:r>
-        <w:rPr>
-          <w:b/>
-          <w:bCs/>
-          <w:sz w:val="44"/>
-          <w:szCs w:val="44"/>
-        </w:rPr>
-        <w:t xml:space="preserve">[2] </w:t>
-      </w:r>
-      <w:r>
-        <w:rPr>
-          <w:b/>
-          <w:bCs/>
-          <w:sz w:val="44"/>
-          <w:szCs w:val="44"/>
-          <w:u w:val="single"/>
-        </w:rPr>
         <w:t>Abstract:</w:t>
       </w:r>
+      <w:bookmarkEnd w:id="0"/>
     </w:p>
     <w:p>
       <w:pPr>
@@ -746,14 +1740,21 @@
           <w:sz w:val="40"/>
           <w:szCs w:val="40"/>
         </w:rPr>
-        <w:t xml:space="preserve"> representation more often till it became a more popular than ever. The graph edit distance emerged is as powerful and more flexibility graph which is used to assign different tasks</w:t>
-      </w:r>
-      <w:r>
-        <w:rPr>
-          <w:sz w:val="40"/>
-          <w:szCs w:val="40"/>
-        </w:rPr>
-        <w:t xml:space="preserve"> such as: Pattern </w:t>
+        <w:t xml:space="preserve"> representation more often till it became a more popular than ever. The graph edit distance emerged is as powerful and more flexibility graph which is used to assign different tas</w:t>
+      </w:r>
+      <w:r>
+        <w:rPr>
+          <w:sz w:val="40"/>
+          <w:szCs w:val="40"/>
+        </w:rPr>
+        <w:t xml:space="preserve">ks </w:t>
+      </w:r>
+      <w:r>
+        <w:rPr>
+          <w:sz w:val="40"/>
+          <w:szCs w:val="40"/>
+        </w:rPr>
+        <w:t xml:space="preserve">such as: Pattern </w:t>
       </w:r>
       <w:r>
         <w:rPr>
@@ -772,44 +1773,78 @@
     </w:p>
     <w:p>
       <w:pPr>
-        <w:rPr>
-          <w:b/>
-          <w:bCs/>
+        <w:pStyle w:val="ListParagraph"/>
+        <w:ind w:left="90"/>
+        <w:jc w:val="both"/>
+        <w:rPr>
+          <w:sz w:val="40"/>
+          <w:szCs w:val="40"/>
+        </w:rPr>
+      </w:pPr>
+    </w:p>
+    <w:p>
+      <w:pPr>
+        <w:pStyle w:val="ListParagraph"/>
+        <w:ind w:left="90"/>
+        <w:jc w:val="both"/>
+        <w:rPr>
+          <w:sz w:val="40"/>
+          <w:szCs w:val="40"/>
+        </w:rPr>
+      </w:pPr>
+    </w:p>
+    <w:p>
+      <w:pPr>
+        <w:pStyle w:val="Heading1"/>
+        <w:rPr>
+          <w:b/>
+          <w:bCs/>
+          <w:color w:val="auto"/>
           <w:sz w:val="44"/>
           <w:szCs w:val="44"/>
           <w:u w:val="single"/>
         </w:rPr>
       </w:pPr>
-      <w:r>
-        <w:rPr>
-          <w:b/>
-          <w:bCs/>
-          <w:sz w:val="44"/>
-          <w:szCs w:val="44"/>
-        </w:rPr>
-        <w:lastRenderedPageBreak/>
-        <w:t xml:space="preserve">[3] </w:t>
-      </w:r>
-      <w:r>
-        <w:rPr>
-          <w:b/>
-          <w:bCs/>
+      <w:bookmarkStart w:id="1" w:name="_Toc43086088"/>
+      <w:r>
+        <w:rPr>
+          <w:b/>
+          <w:bCs/>
+          <w:sz w:val="44"/>
+          <w:szCs w:val="44"/>
+        </w:rPr>
+        <w:t>[</w:t>
+      </w:r>
+      <w:r>
+        <w:rPr>
+          <w:b/>
+          <w:bCs/>
+          <w:sz w:val="44"/>
+          <w:szCs w:val="44"/>
+        </w:rPr>
+        <w:t>2</w:t>
+      </w:r>
+      <w:r>
+        <w:rPr>
+          <w:b/>
+          <w:bCs/>
+          <w:sz w:val="44"/>
+          <w:szCs w:val="44"/>
+        </w:rPr>
+        <w:t xml:space="preserve">] </w:t>
+      </w:r>
+      <w:r>
+        <w:rPr>
+          <w:b/>
+          <w:bCs/>
+          <w:color w:val="auto"/>
           <w:sz w:val="44"/>
           <w:szCs w:val="44"/>
           <w:u w:val="single"/>
         </w:rPr>
-        <w:t>Keywords</w:t>
-      </w:r>
-      <w:r>
-        <w:rPr>
-          <w:b/>
-          <w:bCs/>
-          <w:sz w:val="44"/>
-          <w:szCs w:val="44"/>
-          <w:u w:val="single"/>
-        </w:rPr>
-        <w:t>:</w:t>
-      </w:r>
+        <w:t>Keywords:</w:t>
+      </w:r>
+      <w:bookmarkEnd w:id="1"/>
     </w:p>
     <w:p>
       <w:pPr>
@@ -904,111 +1939,15 @@
     </w:p>
     <w:p>
       <w:pPr>
-        <w:rPr>
-          <w:b/>
-          <w:bCs/>
-          <w:sz w:val="44"/>
-          <w:szCs w:val="44"/>
-        </w:rPr>
-      </w:pPr>
-    </w:p>
-    <w:p>
-      <w:pPr>
-        <w:rPr>
-          <w:b/>
-          <w:bCs/>
-          <w:sz w:val="44"/>
-          <w:szCs w:val="44"/>
-        </w:rPr>
-      </w:pPr>
-    </w:p>
-    <w:p>
-      <w:pPr>
-        <w:rPr>
-          <w:b/>
-          <w:bCs/>
-          <w:sz w:val="44"/>
-          <w:szCs w:val="44"/>
-        </w:rPr>
-      </w:pPr>
-    </w:p>
-    <w:p>
-      <w:pPr>
-        <w:rPr>
-          <w:b/>
-          <w:bCs/>
-          <w:sz w:val="44"/>
-          <w:szCs w:val="44"/>
-        </w:rPr>
-      </w:pPr>
-    </w:p>
-    <w:p>
-      <w:pPr>
-        <w:rPr>
-          <w:b/>
-          <w:bCs/>
-          <w:sz w:val="44"/>
-          <w:szCs w:val="44"/>
-        </w:rPr>
-      </w:pPr>
-    </w:p>
-    <w:p>
-      <w:pPr>
-        <w:rPr>
-          <w:b/>
-          <w:bCs/>
-          <w:sz w:val="44"/>
-          <w:szCs w:val="44"/>
-        </w:rPr>
-      </w:pPr>
-    </w:p>
-    <w:p>
-      <w:pPr>
-        <w:rPr>
-          <w:b/>
-          <w:bCs/>
-          <w:sz w:val="44"/>
-          <w:szCs w:val="44"/>
-        </w:rPr>
-      </w:pPr>
-    </w:p>
-    <w:p>
-      <w:pPr>
-        <w:rPr>
-          <w:b/>
-          <w:bCs/>
-          <w:sz w:val="44"/>
-          <w:szCs w:val="44"/>
-        </w:rPr>
-      </w:pPr>
-    </w:p>
-    <w:p>
-      <w:pPr>
-        <w:rPr>
-          <w:b/>
-          <w:bCs/>
-          <w:sz w:val="44"/>
-          <w:szCs w:val="44"/>
-        </w:rPr>
-      </w:pPr>
-    </w:p>
-    <w:p>
-      <w:pPr>
-        <w:rPr>
-          <w:b/>
-          <w:bCs/>
-          <w:sz w:val="44"/>
-          <w:szCs w:val="44"/>
-        </w:rPr>
-      </w:pPr>
-    </w:p>
-    <w:p>
-      <w:pPr>
-        <w:rPr>
-          <w:sz w:val="32"/>
-          <w:szCs w:val="32"/>
-        </w:rPr>
-      </w:pPr>
+        <w:pStyle w:val="Heading1"/>
+        <w:rPr>
+          <w:b/>
+          <w:bCs/>
+          <w:sz w:val="44"/>
+          <w:szCs w:val="44"/>
+        </w:rPr>
+      </w:pPr>
+      <w:bookmarkStart w:id="2" w:name="_Toc43086089"/>
       <w:r>
         <w:rPr>
           <w:b/>
@@ -1026,7 +1965,7 @@
           <w:sz w:val="44"/>
           <w:szCs w:val="44"/>
         </w:rPr>
-        <w:t>4</w:t>
+        <w:t>3</w:t>
       </w:r>
       <w:r>
         <w:rPr>
@@ -1041,23 +1980,48 @@
         <w:rPr>
           <w:b/>
           <w:bCs/>
-          <w:sz w:val="44"/>
-          <w:szCs w:val="44"/>
-          <w:u w:val="single"/>
-        </w:rPr>
-        <w:t>Introduction:</w:t>
-      </w:r>
-      <w:r>
-        <w:rPr>
-          <w:sz w:val="32"/>
-          <w:szCs w:val="32"/>
+          <w:color w:val="auto"/>
+          <w:sz w:val="44"/>
+          <w:szCs w:val="44"/>
+        </w:rPr>
+        <w:t>I</w:t>
+      </w:r>
+      <w:r>
+        <w:rPr>
+          <w:b/>
+          <w:bCs/>
+          <w:color w:val="auto"/>
+          <w:sz w:val="44"/>
+          <w:szCs w:val="44"/>
+        </w:rPr>
+        <w:t>n</w:t>
+      </w:r>
+      <w:r>
+        <w:rPr>
+          <w:b/>
+          <w:bCs/>
+          <w:color w:val="auto"/>
+          <w:sz w:val="44"/>
+          <w:szCs w:val="44"/>
+        </w:rPr>
+        <w:t>troduction:</w:t>
+      </w:r>
+      <w:bookmarkEnd w:id="2"/>
+      <w:r>
+        <w:rPr>
+          <w:b/>
+          <w:bCs/>
+          <w:sz w:val="44"/>
+          <w:szCs w:val="44"/>
         </w:rPr>
         <w:tab/>
       </w:r>
       <w:r>
         <w:rPr>
-          <w:sz w:val="32"/>
-          <w:szCs w:val="32"/>
+          <w:b/>
+          <w:bCs/>
+          <w:sz w:val="44"/>
+          <w:szCs w:val="44"/>
         </w:rPr>
         <w:tab/>
       </w:r>
@@ -1405,15 +2369,16 @@
     </w:p>
     <w:p>
       <w:pPr>
-        <w:jc w:val="both"/>
-        <w:rPr>
-          <w:b/>
-          <w:bCs/>
-          <w:sz w:val="44"/>
-          <w:szCs w:val="44"/>
-          <w:u w:val="single"/>
-        </w:rPr>
-      </w:pPr>
+        <w:pStyle w:val="Heading1"/>
+        <w:rPr>
+          <w:b/>
+          <w:bCs/>
+          <w:sz w:val="44"/>
+          <w:szCs w:val="44"/>
+        </w:rPr>
+      </w:pPr>
+      <w:bookmarkStart w:id="3" w:name="_Toc43085822"/>
+      <w:bookmarkStart w:id="4" w:name="_Toc43086090"/>
       <w:r>
         <w:rPr>
           <w:b/>
@@ -1431,28 +2396,22 @@
           <w:sz w:val="44"/>
           <w:szCs w:val="44"/>
         </w:rPr>
-        <w:t>5</w:t>
-      </w:r>
-      <w:r>
-        <w:rPr>
-          <w:b/>
-          <w:bCs/>
-          <w:sz w:val="44"/>
-          <w:szCs w:val="44"/>
-        </w:rPr>
-        <w:t>]</w:t>
-      </w:r>
-      <w:r>
-        <w:rPr>
-          <w:sz w:val="44"/>
-          <w:szCs w:val="44"/>
-        </w:rPr>
-        <w:t xml:space="preserve"> </w:t>
-      </w:r>
-      <w:r>
-        <w:rPr>
-          <w:b/>
-          <w:bCs/>
+        <w:t>4</w:t>
+      </w:r>
+      <w:r>
+        <w:rPr>
+          <w:b/>
+          <w:bCs/>
+          <w:sz w:val="44"/>
+          <w:szCs w:val="44"/>
+        </w:rPr>
+        <w:t xml:space="preserve">] </w:t>
+      </w:r>
+      <w:r>
+        <w:rPr>
+          <w:b/>
+          <w:bCs/>
+          <w:color w:val="auto"/>
           <w:sz w:val="44"/>
           <w:szCs w:val="44"/>
           <w:u w:val="single"/>
@@ -1463,6 +2422,7 @@
         <w:rPr>
           <w:b/>
           <w:bCs/>
+          <w:color w:val="auto"/>
           <w:sz w:val="44"/>
           <w:szCs w:val="44"/>
           <w:u w:val="single"/>
@@ -1473,16 +2433,21 @@
         <w:rPr>
           <w:b/>
           <w:bCs/>
+          <w:color w:val="auto"/>
           <w:sz w:val="44"/>
           <w:szCs w:val="44"/>
           <w:u w:val="single"/>
         </w:rPr>
         <w:t>:</w:t>
       </w:r>
-      <w:r>
-        <w:rPr>
-          <w:sz w:val="40"/>
-          <w:szCs w:val="40"/>
+      <w:bookmarkEnd w:id="3"/>
+      <w:bookmarkEnd w:id="4"/>
+      <w:r>
+        <w:rPr>
+          <w:b/>
+          <w:bCs/>
+          <w:sz w:val="44"/>
+          <w:szCs w:val="44"/>
         </w:rPr>
         <w:tab/>
       </w:r>
@@ -1707,9 +2672,23 @@
           <w:bCs/>
           <w:sz w:val="44"/>
           <w:szCs w:val="44"/>
+        </w:rPr>
+      </w:pPr>
+    </w:p>
+    <w:p>
+      <w:pPr>
+        <w:pStyle w:val="Heading1"/>
+        <w:rPr>
+          <w:b/>
+          <w:bCs/>
+          <w:color w:val="auto"/>
+          <w:sz w:val="44"/>
+          <w:szCs w:val="44"/>
           <w:u w:val="single"/>
         </w:rPr>
       </w:pPr>
+      <w:bookmarkStart w:id="5" w:name="_Toc43085823"/>
+      <w:bookmarkStart w:id="6" w:name="_Toc43086091"/>
       <w:r>
         <w:rPr>
           <w:b/>
@@ -1718,19 +2697,41 @@
           <w:szCs w:val="44"/>
         </w:rPr>
         <w:lastRenderedPageBreak/>
-        <w:t xml:space="preserve">[6] </w:t>
-      </w:r>
-      <w:r>
-        <w:rPr>
-          <w:b/>
-          <w:bCs/>
+        <w:t>[</w:t>
+      </w:r>
+      <w:r>
+        <w:rPr>
+          <w:b/>
+          <w:bCs/>
+          <w:sz w:val="44"/>
+          <w:szCs w:val="44"/>
+        </w:rPr>
+        <w:t>5</w:t>
+      </w:r>
+      <w:r>
+        <w:rPr>
+          <w:b/>
+          <w:bCs/>
+          <w:sz w:val="44"/>
+          <w:szCs w:val="44"/>
+        </w:rPr>
+        <w:t xml:space="preserve">] </w:t>
+      </w:r>
+      <w:r>
+        <w:rPr>
+          <w:b/>
+          <w:bCs/>
+          <w:color w:val="auto"/>
           <w:sz w:val="44"/>
           <w:szCs w:val="44"/>
           <w:u w:val="single"/>
         </w:rPr>
         <w:t>Inputs &amp; Outputs:</w:t>
       </w:r>
-    </w:p>
+      <w:bookmarkEnd w:id="5"/>
+      <w:bookmarkEnd w:id="6"/>
+    </w:p>
+    <w:p/>
     <w:p>
       <w:pPr>
         <w:jc w:val="both"/>
@@ -1746,13 +2747,13 @@
           <w:szCs w:val="44"/>
         </w:rPr>
         <w:drawing>
-          <wp:anchor distT="0" distB="0" distL="114300" distR="114300" simplePos="0" relativeHeight="251661312" behindDoc="0" locked="0" layoutInCell="1" allowOverlap="1" wp14:anchorId="54CF76B9" wp14:editId="7E9E2A3E">
+          <wp:anchor distT="0" distB="0" distL="114300" distR="114300" simplePos="0" relativeHeight="251661312" behindDoc="0" locked="0" layoutInCell="1" allowOverlap="1" wp14:anchorId="54CF76B9" wp14:editId="3D36BD8A">
             <wp:simplePos x="0" y="0"/>
             <wp:positionH relativeFrom="margin">
-              <wp:align>right</wp:align>
+              <wp:posOffset>27709</wp:posOffset>
             </wp:positionH>
             <wp:positionV relativeFrom="paragraph">
-              <wp:posOffset>3047134</wp:posOffset>
+              <wp:posOffset>3420803</wp:posOffset>
             </wp:positionV>
             <wp:extent cx="5486400" cy="3172460"/>
             <wp:effectExtent l="0" t="0" r="0" b="8890"/>
@@ -1825,6 +2826,13 @@
           <w:sz w:val="40"/>
           <w:szCs w:val="40"/>
         </w:rPr>
+        <w:t xml:space="preserve"> Then it will ask you to insert foreach applicant how many jobs did he submitted at.</w:t>
+      </w:r>
+      <w:r>
+        <w:rPr>
+          <w:sz w:val="40"/>
+          <w:szCs w:val="40"/>
+        </w:rPr>
         <w:t xml:space="preserve"> </w:t>
       </w:r>
       <w:r>
@@ -1892,24 +2900,18 @@
     </w:p>
     <w:p>
       <w:pPr>
-        <w:jc w:val="both"/>
-        <w:rPr>
-          <w:sz w:val="44"/>
-          <w:szCs w:val="44"/>
-        </w:rPr>
-      </w:pPr>
-    </w:p>
-    <w:p>
-      <w:pPr>
-        <w:jc w:val="both"/>
-        <w:rPr>
-          <w:b/>
-          <w:bCs/>
+        <w:pStyle w:val="Heading1"/>
+        <w:rPr>
+          <w:b/>
+          <w:bCs/>
+          <w:color w:val="auto"/>
           <w:sz w:val="44"/>
           <w:szCs w:val="44"/>
           <w:u w:val="single"/>
         </w:rPr>
       </w:pPr>
+      <w:bookmarkStart w:id="7" w:name="_Toc43085824"/>
+      <w:bookmarkStart w:id="8" w:name="_Toc43086092"/>
       <w:r>
         <w:rPr>
           <w:b/>
@@ -1918,18 +2920,39 @@
           <w:szCs w:val="44"/>
         </w:rPr>
         <w:lastRenderedPageBreak/>
-        <w:t xml:space="preserve">[7] </w:t>
-      </w:r>
-      <w:r>
-        <w:rPr>
-          <w:b/>
-          <w:bCs/>
+        <w:t>[</w:t>
+      </w:r>
+      <w:r>
+        <w:rPr>
+          <w:b/>
+          <w:bCs/>
+          <w:sz w:val="44"/>
+          <w:szCs w:val="44"/>
+        </w:rPr>
+        <w:t>6</w:t>
+      </w:r>
+      <w:r>
+        <w:rPr>
+          <w:b/>
+          <w:bCs/>
+          <w:sz w:val="44"/>
+          <w:szCs w:val="44"/>
+        </w:rPr>
+        <w:t xml:space="preserve">] </w:t>
+      </w:r>
+      <w:r>
+        <w:rPr>
+          <w:b/>
+          <w:bCs/>
+          <w:color w:val="auto"/>
           <w:sz w:val="44"/>
           <w:szCs w:val="44"/>
           <w:u w:val="single"/>
         </w:rPr>
         <w:t>Techniques:</w:t>
       </w:r>
+      <w:bookmarkEnd w:id="7"/>
+      <w:bookmarkEnd w:id="8"/>
     </w:p>
     <w:p>
       <w:pPr>
@@ -2192,15 +3215,1384 @@
     </w:p>
     <w:p>
       <w:pPr>
-        <w:jc w:val="both"/>
-        <w:rPr>
-          <w:sz w:val="40"/>
-          <w:szCs w:val="40"/>
-        </w:rPr>
-      </w:pPr>
+        <w:pStyle w:val="Heading1"/>
+        <w:rPr>
+          <w:b/>
+          <w:bCs/>
+          <w:color w:val="auto"/>
+          <w:sz w:val="44"/>
+          <w:szCs w:val="44"/>
+          <w:u w:val="single"/>
+        </w:rPr>
+      </w:pPr>
+      <w:bookmarkStart w:id="9" w:name="_Toc43086093"/>
+      <w:r>
+        <w:rPr>
+          <w:b/>
+          <w:bCs/>
+          <w:sz w:val="44"/>
+          <w:szCs w:val="44"/>
+        </w:rPr>
+        <w:lastRenderedPageBreak/>
+        <w:t>[</w:t>
+      </w:r>
+      <w:r>
+        <w:rPr>
+          <w:b/>
+          <w:bCs/>
+          <w:sz w:val="44"/>
+          <w:szCs w:val="44"/>
+        </w:rPr>
+        <w:t>7</w:t>
+      </w:r>
+      <w:r>
+        <w:rPr>
+          <w:b/>
+          <w:bCs/>
+          <w:sz w:val="44"/>
+          <w:szCs w:val="44"/>
+        </w:rPr>
+        <w:t xml:space="preserve">] </w:t>
+      </w:r>
+      <w:r>
+        <w:rPr>
+          <w:b/>
+          <w:bCs/>
+          <w:color w:val="auto"/>
+          <w:sz w:val="44"/>
+          <w:szCs w:val="44"/>
+          <w:u w:val="single"/>
+        </w:rPr>
+        <w:t>Results &amp; Discussions:</w:t>
+      </w:r>
+      <w:bookmarkEnd w:id="9"/>
+    </w:p>
+    <w:p>
+      <w:pPr>
+        <w:jc w:val="both"/>
+        <w:rPr>
+          <w:sz w:val="40"/>
+          <w:szCs w:val="40"/>
+        </w:rPr>
+      </w:pPr>
+    </w:p>
+    <w:p>
+      <w:pPr>
+        <w:jc w:val="both"/>
+        <w:rPr>
+          <w:sz w:val="40"/>
+          <w:szCs w:val="40"/>
+        </w:rPr>
+      </w:pPr>
+      <w:r>
+        <w:rPr>
+          <w:sz w:val="40"/>
+          <w:szCs w:val="40"/>
+        </w:rPr>
+        <w:tab/>
+      </w:r>
+      <w:r>
+        <w:rPr>
+          <w:sz w:val="40"/>
+          <w:szCs w:val="40"/>
+        </w:rPr>
+        <w:tab/>
+      </w:r>
+    </w:p>
+    <w:p>
+      <w:pPr>
+        <w:jc w:val="both"/>
+        <w:rPr>
+          <w:sz w:val="40"/>
+          <w:szCs w:val="40"/>
+        </w:rPr>
+      </w:pPr>
+      <w:r>
+        <w:rPr>
+          <w:sz w:val="40"/>
+          <w:szCs w:val="40"/>
+        </w:rPr>
+        <w:tab/>
+      </w:r>
+      <w:r>
+        <w:rPr>
+          <w:sz w:val="40"/>
+          <w:szCs w:val="40"/>
+        </w:rPr>
+        <w:tab/>
+        <w:t>At the beginning the user enters how many applicants and how many jobs that are available. Then the program starts to ask the user foreach applicant to enter the id of the job that the applicant with id has submitted to as long as the user doesn’t exceed the number of available jobs</w:t>
+      </w:r>
+      <w:r>
+        <w:rPr>
+          <w:sz w:val="40"/>
+          <w:szCs w:val="40"/>
+        </w:rPr>
+        <w:t xml:space="preserve"> or doesn’t enter (-1) the program will resume to take jobs. After entering all the submitted applications the program automatically constructs a </w:t>
+      </w:r>
+      <w:r>
+        <w:rPr>
+          <w:b/>
+          <w:bCs/>
+          <w:sz w:val="40"/>
+          <w:szCs w:val="40"/>
+        </w:rPr>
+        <w:t>Boolean Bipartite Graph</w:t>
+      </w:r>
+      <w:r>
+        <w:rPr>
+          <w:sz w:val="40"/>
+          <w:szCs w:val="40"/>
+        </w:rPr>
+        <w:t xml:space="preserve">.   </w:t>
+      </w:r>
+    </w:p>
+    <w:p>
+      <w:pPr>
+        <w:jc w:val="both"/>
+        <w:rPr>
+          <w:sz w:val="40"/>
+          <w:szCs w:val="40"/>
+        </w:rPr>
+      </w:pPr>
+    </w:p>
+    <w:p>
+      <w:pPr>
+        <w:jc w:val="both"/>
+        <w:rPr>
+          <w:sz w:val="40"/>
+          <w:szCs w:val="40"/>
+        </w:rPr>
+      </w:pPr>
+    </w:p>
+    <w:p>
+      <w:pPr>
+        <w:jc w:val="both"/>
+        <w:rPr>
+          <w:sz w:val="40"/>
+          <w:szCs w:val="40"/>
+        </w:rPr>
+      </w:pPr>
+      <w:r>
+        <w:rPr>
+          <w:sz w:val="40"/>
+          <w:szCs w:val="40"/>
+        </w:rPr>
+        <w:tab/>
+      </w:r>
+      <w:r>
+        <w:rPr>
+          <w:sz w:val="40"/>
+          <w:szCs w:val="40"/>
+        </w:rPr>
+        <w:tab/>
+        <w:t xml:space="preserve">Then we make an instance of class Job_Vacancies and call to its member function which is the </w:t>
+      </w:r>
+      <w:r>
+        <w:rPr>
+          <w:b/>
+          <w:bCs/>
+          <w:sz w:val="40"/>
+          <w:szCs w:val="40"/>
+        </w:rPr>
+        <w:t>Maximum_Bipartite_Matching</w:t>
+      </w:r>
+      <w:r>
+        <w:rPr>
+          <w:sz w:val="40"/>
+          <w:szCs w:val="40"/>
+        </w:rPr>
+        <w:t xml:space="preserve"> and pass to it the graph that we constructed earlier.</w:t>
+      </w:r>
+    </w:p>
+    <w:p>
+      <w:pPr>
+        <w:jc w:val="both"/>
+        <w:rPr>
+          <w:sz w:val="40"/>
+          <w:szCs w:val="40"/>
+        </w:rPr>
+      </w:pPr>
+      <w:r>
+        <w:rPr>
+          <w:noProof/>
+          <w:sz w:val="40"/>
+          <w:szCs w:val="40"/>
+        </w:rPr>
+        <w:lastRenderedPageBreak/>
+        <w:drawing>
+          <wp:anchor distT="0" distB="0" distL="114300" distR="114300" simplePos="0" relativeHeight="251664384" behindDoc="0" locked="0" layoutInCell="1" allowOverlap="1" wp14:anchorId="3C7FC26E" wp14:editId="0BB4F7EF">
+            <wp:simplePos x="0" y="0"/>
+            <wp:positionH relativeFrom="margin">
+              <wp:posOffset>41564</wp:posOffset>
+            </wp:positionH>
+            <wp:positionV relativeFrom="paragraph">
+              <wp:posOffset>3546187</wp:posOffset>
+            </wp:positionV>
+            <wp:extent cx="5486400" cy="3879215"/>
+            <wp:effectExtent l="0" t="0" r="0" b="6985"/>
+            <wp:wrapSquare wrapText="bothSides"/>
+            <wp:docPr id="3" name="Picture 3"/>
+            <wp:cNvGraphicFramePr>
+              <a:graphicFrameLocks xmlns:a="http://schemas.openxmlformats.org/drawingml/2006/main" noChangeAspect="1"/>
+            </wp:cNvGraphicFramePr>
+            <a:graphic xmlns:a="http://schemas.openxmlformats.org/drawingml/2006/main">
+              <a:graphicData uri="http://schemas.openxmlformats.org/drawingml/2006/picture">
+                <pic:pic xmlns:pic="http://schemas.openxmlformats.org/drawingml/2006/picture">
+                  <pic:nvPicPr>
+                    <pic:cNvPr id="0" name="Picture 1"/>
+                    <pic:cNvPicPr>
+                      <a:picLocks noChangeAspect="1" noChangeArrowheads="1"/>
+                    </pic:cNvPicPr>
+                  </pic:nvPicPr>
+                  <pic:blipFill>
+                    <a:blip r:embed="rId14">
+                      <a:extLst>
+                        <a:ext uri="{28A0092B-C50C-407E-A947-70E740481C1C}">
+                          <a14:useLocalDpi xmlns:a14="http://schemas.microsoft.com/office/drawing/2010/main" val="0"/>
+                        </a:ext>
+                      </a:extLst>
+                    </a:blip>
+                    <a:srcRect/>
+                    <a:stretch>
+                      <a:fillRect/>
+                    </a:stretch>
+                  </pic:blipFill>
+                  <pic:spPr bwMode="auto">
+                    <a:xfrm>
+                      <a:off x="0" y="0"/>
+                      <a:ext cx="5486400" cy="3879215"/>
+                    </a:xfrm>
+                    <a:prstGeom prst="rect">
+                      <a:avLst/>
+                    </a:prstGeom>
+                    <a:noFill/>
+                    <a:ln>
+                      <a:noFill/>
+                    </a:ln>
+                  </pic:spPr>
+                </pic:pic>
+              </a:graphicData>
+            </a:graphic>
+            <wp14:sizeRelH relativeFrom="margin">
+              <wp14:pctWidth>0</wp14:pctWidth>
+            </wp14:sizeRelH>
+            <wp14:sizeRelV relativeFrom="margin">
+              <wp14:pctHeight>0</wp14:pctHeight>
+            </wp14:sizeRelV>
+          </wp:anchor>
+        </w:drawing>
+      </w:r>
+      <w:r>
+        <w:rPr>
+          <w:sz w:val="40"/>
+          <w:szCs w:val="40"/>
+        </w:rPr>
+        <w:t xml:space="preserve">The function takes the graph and make an array with the number of the jobs available. Then it begins to initialize this array by making all the jobs available for any applicant to submit in it. Then we try to count how many jobs did the applicant submit </w:t>
+      </w:r>
+      <w:r>
+        <w:rPr>
+          <w:sz w:val="40"/>
+          <w:szCs w:val="40"/>
+        </w:rPr>
+        <w:t xml:space="preserve">in then we use the </w:t>
+      </w:r>
+      <w:r>
+        <w:rPr>
+          <w:b/>
+          <w:bCs/>
+          <w:sz w:val="40"/>
+          <w:szCs w:val="40"/>
+        </w:rPr>
+        <w:t>Bipartite_Matching</w:t>
+      </w:r>
+      <w:r>
+        <w:rPr>
+          <w:sz w:val="40"/>
+          <w:szCs w:val="40"/>
+        </w:rPr>
+        <w:t xml:space="preserve"> member function to check if the user is suitable for the job that he did submit in. If he is suitable, he would be assigned to this job.</w:t>
+      </w:r>
+    </w:p>
+    <w:p>
+      <w:pPr>
+        <w:jc w:val="both"/>
+        <w:rPr>
+          <w:sz w:val="40"/>
+          <w:szCs w:val="40"/>
+        </w:rPr>
+      </w:pPr>
+      <w:r>
+        <w:rPr>
+          <w:sz w:val="40"/>
+          <w:szCs w:val="40"/>
+        </w:rPr>
+        <w:t>Fig (5): The Maximum Bipartite Matching function</w:t>
+      </w:r>
+      <w:r>
+        <w:rPr>
+          <w:sz w:val="40"/>
+          <w:szCs w:val="40"/>
+        </w:rPr>
+        <w:t>.</w:t>
+      </w:r>
+    </w:p>
+    <w:p>
+      <w:pPr>
+        <w:jc w:val="both"/>
+        <w:rPr>
+          <w:sz w:val="40"/>
+          <w:szCs w:val="40"/>
+        </w:rPr>
+      </w:pPr>
+      <w:r>
+        <w:rPr>
+          <w:sz w:val="40"/>
+          <w:szCs w:val="40"/>
+        </w:rPr>
+        <w:lastRenderedPageBreak/>
+        <w:t>When using the Bipartite_Matching member function this function checks if the user is suitable for the job that he did submit in the it will automatically assign this job for this submitted applicant but first it checks if that the applicant hasn’t been assigned to any other job from the jobs that are available.</w:t>
+      </w:r>
+    </w:p>
+    <w:p>
+      <w:pPr>
+        <w:jc w:val="both"/>
+        <w:rPr>
+          <w:sz w:val="40"/>
+          <w:szCs w:val="40"/>
+        </w:rPr>
+      </w:pPr>
+      <w:r>
+        <w:rPr>
+          <w:noProof/>
+          <w:sz w:val="40"/>
+          <w:szCs w:val="40"/>
+        </w:rPr>
+        <w:drawing>
+          <wp:anchor distT="0" distB="0" distL="114300" distR="114300" simplePos="0" relativeHeight="251665408" behindDoc="0" locked="0" layoutInCell="1" allowOverlap="1" wp14:anchorId="660F96CF" wp14:editId="2CD8C478">
+            <wp:simplePos x="0" y="0"/>
+            <wp:positionH relativeFrom="margin">
+              <wp:posOffset>-339090</wp:posOffset>
+            </wp:positionH>
+            <wp:positionV relativeFrom="paragraph">
+              <wp:posOffset>330200</wp:posOffset>
+            </wp:positionV>
+            <wp:extent cx="6344920" cy="4128135"/>
+            <wp:effectExtent l="0" t="0" r="0" b="5715"/>
+            <wp:wrapSquare wrapText="bothSides"/>
+            <wp:docPr id="5" name="Picture 5"/>
+            <wp:cNvGraphicFramePr>
+              <a:graphicFrameLocks xmlns:a="http://schemas.openxmlformats.org/drawingml/2006/main" noChangeAspect="1"/>
+            </wp:cNvGraphicFramePr>
+            <a:graphic xmlns:a="http://schemas.openxmlformats.org/drawingml/2006/main">
+              <a:graphicData uri="http://schemas.openxmlformats.org/drawingml/2006/picture">
+                <pic:pic xmlns:pic="http://schemas.openxmlformats.org/drawingml/2006/picture">
+                  <pic:nvPicPr>
+                    <pic:cNvPr id="0" name="Picture 2"/>
+                    <pic:cNvPicPr>
+                      <a:picLocks noChangeAspect="1" noChangeArrowheads="1"/>
+                    </pic:cNvPicPr>
+                  </pic:nvPicPr>
+                  <pic:blipFill>
+                    <a:blip r:embed="rId15">
+                      <a:extLst>
+                        <a:ext uri="{28A0092B-C50C-407E-A947-70E740481C1C}">
+                          <a14:useLocalDpi xmlns:a14="http://schemas.microsoft.com/office/drawing/2010/main" val="0"/>
+                        </a:ext>
+                      </a:extLst>
+                    </a:blip>
+                    <a:srcRect/>
+                    <a:stretch>
+                      <a:fillRect/>
+                    </a:stretch>
+                  </pic:blipFill>
+                  <pic:spPr bwMode="auto">
+                    <a:xfrm>
+                      <a:off x="0" y="0"/>
+                      <a:ext cx="6344920" cy="4128135"/>
+                    </a:xfrm>
+                    <a:prstGeom prst="rect">
+                      <a:avLst/>
+                    </a:prstGeom>
+                    <a:noFill/>
+                    <a:ln>
+                      <a:noFill/>
+                    </a:ln>
+                  </pic:spPr>
+                </pic:pic>
+              </a:graphicData>
+            </a:graphic>
+            <wp14:sizeRelH relativeFrom="margin">
+              <wp14:pctWidth>0</wp14:pctWidth>
+            </wp14:sizeRelH>
+            <wp14:sizeRelV relativeFrom="margin">
+              <wp14:pctHeight>0</wp14:pctHeight>
+            </wp14:sizeRelV>
+          </wp:anchor>
+        </w:drawing>
+      </w:r>
+    </w:p>
+    <w:p>
+      <w:pPr>
+        <w:rPr>
+          <w:sz w:val="40"/>
+          <w:szCs w:val="40"/>
+        </w:rPr>
+      </w:pPr>
+      <w:r>
+        <w:rPr>
+          <w:sz w:val="40"/>
+          <w:szCs w:val="40"/>
+        </w:rPr>
+        <w:t>Fig (6): The Bipartite Matching function.</w:t>
+      </w:r>
+    </w:p>
+    <w:p>
+      <w:pPr>
+        <w:rPr>
+          <w:sz w:val="40"/>
+          <w:szCs w:val="40"/>
+        </w:rPr>
+      </w:pPr>
+    </w:p>
+    <w:p>
+      <w:pPr>
+        <w:rPr>
+          <w:sz w:val="40"/>
+          <w:szCs w:val="40"/>
+        </w:rPr>
+      </w:pPr>
+    </w:p>
+    <w:p>
+      <w:pPr>
+        <w:pStyle w:val="Heading1"/>
+        <w:rPr>
+          <w:b/>
+          <w:bCs/>
+          <w:color w:val="auto"/>
+          <w:sz w:val="44"/>
+          <w:szCs w:val="44"/>
+          <w:u w:val="single"/>
+        </w:rPr>
+      </w:pPr>
+      <w:bookmarkStart w:id="10" w:name="_Toc43086094"/>
+      <w:r>
+        <w:rPr>
+          <w:b/>
+          <w:bCs/>
+          <w:sz w:val="44"/>
+          <w:szCs w:val="44"/>
+        </w:rPr>
+        <w:lastRenderedPageBreak/>
+        <w:t>[</w:t>
+      </w:r>
+      <w:r>
+        <w:rPr>
+          <w:b/>
+          <w:bCs/>
+          <w:sz w:val="44"/>
+          <w:szCs w:val="44"/>
+        </w:rPr>
+        <w:t>8</w:t>
+      </w:r>
+      <w:r>
+        <w:rPr>
+          <w:b/>
+          <w:bCs/>
+          <w:sz w:val="44"/>
+          <w:szCs w:val="44"/>
+        </w:rPr>
+        <w:t xml:space="preserve">] </w:t>
+      </w:r>
+      <w:r>
+        <w:rPr>
+          <w:b/>
+          <w:bCs/>
+          <w:color w:val="auto"/>
+          <w:sz w:val="44"/>
+          <w:szCs w:val="44"/>
+          <w:u w:val="single"/>
+        </w:rPr>
+        <w:t>Flowchart:</w:t>
+      </w:r>
+      <w:bookmarkEnd w:id="10"/>
+    </w:p>
+    <w:p>
+      <w:pPr>
+        <w:rPr>
+          <w:sz w:val="40"/>
+          <w:szCs w:val="40"/>
+        </w:rPr>
+      </w:pPr>
+    </w:p>
+    <w:p>
+      <w:pPr>
+        <w:rPr>
+          <w:sz w:val="40"/>
+          <w:szCs w:val="40"/>
+        </w:rPr>
+      </w:pPr>
+    </w:p>
+    <w:p>
+      <w:pPr>
+        <w:rPr>
+          <w:sz w:val="40"/>
+          <w:szCs w:val="40"/>
+        </w:rPr>
+      </w:pPr>
+    </w:p>
+    <w:p>
+      <w:pPr>
+        <w:rPr>
+          <w:sz w:val="40"/>
+          <w:szCs w:val="40"/>
+        </w:rPr>
+      </w:pPr>
+    </w:p>
+    <w:p>
+      <w:pPr>
+        <w:rPr>
+          <w:sz w:val="40"/>
+          <w:szCs w:val="40"/>
+        </w:rPr>
+      </w:pPr>
+    </w:p>
+    <w:p>
+      <w:pPr>
+        <w:rPr>
+          <w:sz w:val="40"/>
+          <w:szCs w:val="40"/>
+        </w:rPr>
+      </w:pPr>
+    </w:p>
+    <w:p>
+      <w:pPr>
+        <w:rPr>
+          <w:sz w:val="40"/>
+          <w:szCs w:val="40"/>
+        </w:rPr>
+      </w:pPr>
+    </w:p>
+    <w:p>
+      <w:pPr>
+        <w:rPr>
+          <w:sz w:val="40"/>
+          <w:szCs w:val="40"/>
+        </w:rPr>
+      </w:pPr>
+    </w:p>
+    <w:p>
+      <w:pPr>
+        <w:rPr>
+          <w:sz w:val="40"/>
+          <w:szCs w:val="40"/>
+        </w:rPr>
+      </w:pPr>
+    </w:p>
+    <w:p>
+      <w:pPr>
+        <w:rPr>
+          <w:sz w:val="40"/>
+          <w:szCs w:val="40"/>
+        </w:rPr>
+      </w:pPr>
+    </w:p>
+    <w:p>
+      <w:pPr>
+        <w:rPr>
+          <w:sz w:val="40"/>
+          <w:szCs w:val="40"/>
+        </w:rPr>
+      </w:pPr>
+    </w:p>
+    <w:p>
+      <w:pPr>
+        <w:rPr>
+          <w:sz w:val="40"/>
+          <w:szCs w:val="40"/>
+        </w:rPr>
+      </w:pPr>
+    </w:p>
+    <w:p>
+      <w:pPr>
+        <w:rPr>
+          <w:sz w:val="40"/>
+          <w:szCs w:val="40"/>
+        </w:rPr>
+      </w:pPr>
+    </w:p>
+    <w:p>
+      <w:pPr>
+        <w:rPr>
+          <w:sz w:val="40"/>
+          <w:szCs w:val="40"/>
+        </w:rPr>
+      </w:pPr>
+    </w:p>
+    <w:p>
+      <w:pPr>
+        <w:rPr>
+          <w:sz w:val="40"/>
+          <w:szCs w:val="40"/>
+        </w:rPr>
+      </w:pPr>
+    </w:p>
+    <w:p>
+      <w:pPr>
+        <w:rPr>
+          <w:sz w:val="40"/>
+          <w:szCs w:val="40"/>
+        </w:rPr>
+      </w:pPr>
+    </w:p>
+    <w:p>
+      <w:pPr>
+        <w:rPr>
+          <w:sz w:val="40"/>
+          <w:szCs w:val="40"/>
+        </w:rPr>
+      </w:pPr>
+    </w:p>
+    <w:p>
+      <w:pPr>
+        <w:rPr>
+          <w:sz w:val="40"/>
+          <w:szCs w:val="40"/>
+        </w:rPr>
+      </w:pPr>
+    </w:p>
+    <w:p>
+      <w:pPr>
+        <w:pStyle w:val="Heading1"/>
+        <w:rPr>
+          <w:b/>
+          <w:bCs/>
+          <w:color w:val="auto"/>
+          <w:sz w:val="44"/>
+          <w:szCs w:val="44"/>
+          <w:u w:val="single"/>
+        </w:rPr>
+      </w:pPr>
+      <w:bookmarkStart w:id="11" w:name="_Toc43086095"/>
+      <w:r>
+        <w:rPr>
+          <w:b/>
+          <w:bCs/>
+          <w:sz w:val="44"/>
+          <w:szCs w:val="44"/>
+        </w:rPr>
+        <w:lastRenderedPageBreak/>
+        <w:t>[</w:t>
+      </w:r>
+      <w:r>
+        <w:rPr>
+          <w:b/>
+          <w:bCs/>
+          <w:sz w:val="44"/>
+          <w:szCs w:val="44"/>
+        </w:rPr>
+        <w:t>9</w:t>
+      </w:r>
+      <w:r>
+        <w:rPr>
+          <w:b/>
+          <w:bCs/>
+          <w:sz w:val="44"/>
+          <w:szCs w:val="44"/>
+        </w:rPr>
+        <w:t xml:space="preserve">] </w:t>
+      </w:r>
+      <w:r>
+        <w:rPr>
+          <w:b/>
+          <w:bCs/>
+          <w:color w:val="auto"/>
+          <w:sz w:val="44"/>
+          <w:szCs w:val="44"/>
+          <w:u w:val="single"/>
+        </w:rPr>
+        <w:t>Time Complexity:</w:t>
+      </w:r>
+      <w:bookmarkEnd w:id="11"/>
+    </w:p>
+    <w:p>
+      <w:pPr>
+        <w:rPr>
+          <w:sz w:val="40"/>
+          <w:szCs w:val="40"/>
+        </w:rPr>
+      </w:pPr>
+    </w:p>
+    <w:p>
+      <w:pPr>
+        <w:rPr>
+          <w:sz w:val="40"/>
+          <w:szCs w:val="40"/>
+        </w:rPr>
+      </w:pPr>
+    </w:p>
+    <w:p>
+      <w:pPr>
+        <w:rPr>
+          <w:sz w:val="40"/>
+          <w:szCs w:val="40"/>
+        </w:rPr>
+      </w:pPr>
+    </w:p>
+    <w:p>
+      <w:pPr>
+        <w:rPr>
+          <w:sz w:val="40"/>
+          <w:szCs w:val="40"/>
+        </w:rPr>
+      </w:pPr>
+    </w:p>
+    <w:p>
+      <w:pPr>
+        <w:rPr>
+          <w:sz w:val="40"/>
+          <w:szCs w:val="40"/>
+        </w:rPr>
+      </w:pPr>
+    </w:p>
+    <w:p>
+      <w:pPr>
+        <w:rPr>
+          <w:sz w:val="40"/>
+          <w:szCs w:val="40"/>
+        </w:rPr>
+      </w:pPr>
+    </w:p>
+    <w:p>
+      <w:pPr>
+        <w:rPr>
+          <w:sz w:val="40"/>
+          <w:szCs w:val="40"/>
+        </w:rPr>
+      </w:pPr>
+    </w:p>
+    <w:p>
+      <w:pPr>
+        <w:rPr>
+          <w:sz w:val="40"/>
+          <w:szCs w:val="40"/>
+        </w:rPr>
+      </w:pPr>
+    </w:p>
+    <w:p>
+      <w:pPr>
+        <w:rPr>
+          <w:sz w:val="40"/>
+          <w:szCs w:val="40"/>
+        </w:rPr>
+      </w:pPr>
+    </w:p>
+    <w:p>
+      <w:pPr>
+        <w:rPr>
+          <w:sz w:val="40"/>
+          <w:szCs w:val="40"/>
+        </w:rPr>
+      </w:pPr>
+    </w:p>
+    <w:p>
+      <w:pPr>
+        <w:rPr>
+          <w:sz w:val="40"/>
+          <w:szCs w:val="40"/>
+        </w:rPr>
+      </w:pPr>
+    </w:p>
+    <w:p>
+      <w:pPr>
+        <w:rPr>
+          <w:sz w:val="40"/>
+          <w:szCs w:val="40"/>
+        </w:rPr>
+      </w:pPr>
+    </w:p>
+    <w:p>
+      <w:pPr>
+        <w:rPr>
+          <w:sz w:val="40"/>
+          <w:szCs w:val="40"/>
+        </w:rPr>
+      </w:pPr>
+    </w:p>
+    <w:p>
+      <w:pPr>
+        <w:rPr>
+          <w:sz w:val="40"/>
+          <w:szCs w:val="40"/>
+        </w:rPr>
+      </w:pPr>
+    </w:p>
+    <w:p>
+      <w:pPr>
+        <w:rPr>
+          <w:sz w:val="40"/>
+          <w:szCs w:val="40"/>
+        </w:rPr>
+      </w:pPr>
+    </w:p>
+    <w:p>
+      <w:pPr>
+        <w:rPr>
+          <w:sz w:val="40"/>
+          <w:szCs w:val="40"/>
+        </w:rPr>
+      </w:pPr>
+    </w:p>
+    <w:p>
+      <w:pPr>
+        <w:rPr>
+          <w:sz w:val="40"/>
+          <w:szCs w:val="40"/>
+        </w:rPr>
+      </w:pPr>
+    </w:p>
+    <w:p>
+      <w:pPr>
+        <w:rPr>
+          <w:sz w:val="40"/>
+          <w:szCs w:val="40"/>
+        </w:rPr>
+      </w:pPr>
+    </w:p>
+    <w:p>
+      <w:pPr>
+        <w:pStyle w:val="Heading1"/>
+        <w:rPr>
+          <w:b/>
+          <w:bCs/>
+          <w:color w:val="auto"/>
+          <w:sz w:val="44"/>
+          <w:szCs w:val="44"/>
+          <w:u w:val="single"/>
+        </w:rPr>
+      </w:pPr>
+      <w:bookmarkStart w:id="12" w:name="_Toc43086096"/>
+      <w:r>
+        <w:rPr>
+          <w:b/>
+          <w:bCs/>
+          <w:sz w:val="44"/>
+          <w:szCs w:val="44"/>
+        </w:rPr>
+        <w:lastRenderedPageBreak/>
+        <w:t>[1</w:t>
+      </w:r>
+      <w:r>
+        <w:rPr>
+          <w:b/>
+          <w:bCs/>
+          <w:sz w:val="44"/>
+          <w:szCs w:val="44"/>
+        </w:rPr>
+        <w:t>0</w:t>
+      </w:r>
+      <w:r>
+        <w:rPr>
+          <w:b/>
+          <w:bCs/>
+          <w:sz w:val="44"/>
+          <w:szCs w:val="44"/>
+        </w:rPr>
+        <w:t xml:space="preserve">] </w:t>
+      </w:r>
+      <w:r>
+        <w:rPr>
+          <w:b/>
+          <w:bCs/>
+          <w:color w:val="auto"/>
+          <w:sz w:val="44"/>
+          <w:szCs w:val="44"/>
+          <w:u w:val="single"/>
+        </w:rPr>
+        <w:t>Conclusion:</w:t>
+      </w:r>
+      <w:bookmarkEnd w:id="12"/>
+    </w:p>
+    <w:p>
+      <w:pPr>
+        <w:rPr>
+          <w:b/>
+          <w:bCs/>
+          <w:sz w:val="44"/>
+          <w:szCs w:val="44"/>
+          <w:u w:val="single"/>
+        </w:rPr>
+      </w:pPr>
+    </w:p>
+    <w:p>
+      <w:pPr>
+        <w:rPr>
+          <w:b/>
+          <w:bCs/>
+          <w:sz w:val="44"/>
+          <w:szCs w:val="44"/>
+          <w:u w:val="single"/>
+        </w:rPr>
+      </w:pPr>
+    </w:p>
+    <w:p>
+      <w:pPr>
+        <w:jc w:val="both"/>
+        <w:rPr>
+          <w:sz w:val="40"/>
+          <w:szCs w:val="40"/>
+        </w:rPr>
+      </w:pPr>
+      <w:r>
+        <w:rPr>
+          <w:sz w:val="40"/>
+          <w:szCs w:val="40"/>
+        </w:rPr>
+        <w:tab/>
+      </w:r>
+      <w:r>
+        <w:rPr>
+          <w:sz w:val="40"/>
+          <w:szCs w:val="40"/>
+        </w:rPr>
+        <w:tab/>
+        <w:t xml:space="preserve">To sum up all this document importance we can say that the Maximum Bipartite Matching is one of the important algorithms that has a lot of uses in many fields such as: Machine Learning, Image objects matching, Pattern Recognition and Data Mining. This algorithm uses many other algorithms to complete its duty such as Augmenting path algorithm, Greedy Algorithm and Ford Fulkerson Maximum flow of the network. </w:t>
+      </w:r>
+    </w:p>
+    <w:p>
+      <w:pPr>
+        <w:jc w:val="both"/>
+        <w:rPr>
+          <w:sz w:val="40"/>
+          <w:szCs w:val="40"/>
+        </w:rPr>
+      </w:pPr>
+    </w:p>
+    <w:p>
+      <w:pPr>
+        <w:jc w:val="both"/>
+        <w:rPr>
+          <w:sz w:val="40"/>
+          <w:szCs w:val="40"/>
+        </w:rPr>
+      </w:pPr>
+      <w:r>
+        <w:rPr>
+          <w:sz w:val="40"/>
+          <w:szCs w:val="40"/>
+        </w:rPr>
+        <w:t xml:space="preserve">Here we used the </w:t>
+      </w:r>
+      <w:r>
+        <w:rPr>
+          <w:b/>
+          <w:bCs/>
+          <w:sz w:val="40"/>
+          <w:szCs w:val="40"/>
+        </w:rPr>
+        <w:t>Ford Fulkerson</w:t>
+      </w:r>
+      <w:r>
+        <w:rPr>
+          <w:sz w:val="40"/>
+          <w:szCs w:val="40"/>
+        </w:rPr>
+        <w:t xml:space="preserve"> maximum flow of a network to get the most suitable applicant for the jobs that he submitted at.</w:t>
+      </w:r>
+    </w:p>
+    <w:p>
+      <w:pPr>
+        <w:rPr>
+          <w:b/>
+          <w:bCs/>
+          <w:sz w:val="44"/>
+          <w:szCs w:val="44"/>
+          <w:u w:val="single"/>
+        </w:rPr>
+      </w:pPr>
+    </w:p>
+    <w:p>
+      <w:pPr>
+        <w:rPr>
+          <w:b/>
+          <w:bCs/>
+          <w:sz w:val="44"/>
+          <w:szCs w:val="44"/>
+          <w:u w:val="single"/>
+        </w:rPr>
+      </w:pPr>
+    </w:p>
+    <w:p>
+      <w:pPr>
+        <w:pStyle w:val="Heading1"/>
+        <w:rPr>
+          <w:b/>
+          <w:bCs/>
+          <w:sz w:val="44"/>
+          <w:szCs w:val="44"/>
+          <w:u w:val="single"/>
+        </w:rPr>
+      </w:pPr>
+      <w:bookmarkStart w:id="13" w:name="_Toc43086097"/>
+      <w:r>
+        <w:rPr>
+          <w:b/>
+          <w:bCs/>
+          <w:sz w:val="44"/>
+          <w:szCs w:val="44"/>
+        </w:rPr>
+        <w:lastRenderedPageBreak/>
+        <w:t>[1</w:t>
+      </w:r>
+      <w:r>
+        <w:rPr>
+          <w:b/>
+          <w:bCs/>
+          <w:sz w:val="44"/>
+          <w:szCs w:val="44"/>
+        </w:rPr>
+        <w:t>1</w:t>
+      </w:r>
+      <w:r>
+        <w:rPr>
+          <w:b/>
+          <w:bCs/>
+          <w:sz w:val="44"/>
+          <w:szCs w:val="44"/>
+        </w:rPr>
+        <w:t xml:space="preserve">] </w:t>
+      </w:r>
+      <w:r>
+        <w:rPr>
+          <w:b/>
+          <w:bCs/>
+          <w:color w:val="auto"/>
+          <w:sz w:val="44"/>
+          <w:szCs w:val="44"/>
+          <w:u w:val="single"/>
+        </w:rPr>
+        <w:t>References:</w:t>
+      </w:r>
+      <w:bookmarkEnd w:id="13"/>
+    </w:p>
+    <w:p>
+      <w:pPr>
+        <w:rPr>
+          <w:b/>
+          <w:bCs/>
+          <w:sz w:val="44"/>
+          <w:szCs w:val="44"/>
+          <w:u w:val="single"/>
+        </w:rPr>
+      </w:pPr>
+    </w:p>
+    <w:p>
+      <w:pPr>
+        <w:rPr>
+          <w:b/>
+          <w:bCs/>
+          <w:sz w:val="44"/>
+          <w:szCs w:val="44"/>
+          <w:u w:val="single"/>
+        </w:rPr>
+      </w:pPr>
+    </w:p>
+    <w:p>
+      <w:pPr>
+        <w:tabs>
+          <w:tab w:val="left" w:pos="0"/>
+        </w:tabs>
+        <w:ind w:right="-810"/>
+        <w:rPr>
+          <w:b/>
+          <w:bCs/>
+          <w:sz w:val="44"/>
+          <w:szCs w:val="44"/>
+        </w:rPr>
+      </w:pPr>
+      <w:r>
+        <w:rPr>
+          <w:b/>
+          <w:bCs/>
+          <w:sz w:val="44"/>
+          <w:szCs w:val="44"/>
+        </w:rPr>
+        <w:t xml:space="preserve">1 – </w:t>
+      </w:r>
+      <w:r>
+        <w:rPr>
+          <w:b/>
+          <w:bCs/>
+          <w:color w:val="FF0000"/>
+          <w:sz w:val="44"/>
+          <w:szCs w:val="44"/>
+        </w:rPr>
+        <w:t>Geeks for Geeks:</w:t>
+      </w:r>
+    </w:p>
+    <w:p>
+      <w:pPr>
+        <w:tabs>
+          <w:tab w:val="left" w:pos="0"/>
+        </w:tabs>
+        <w:ind w:right="-810"/>
+        <w:rPr>
+          <w:sz w:val="36"/>
+          <w:szCs w:val="36"/>
+        </w:rPr>
+      </w:pPr>
+      <w:r>
+        <w:rPr>
+          <w:b/>
+          <w:bCs/>
+          <w:sz w:val="40"/>
+          <w:szCs w:val="40"/>
+        </w:rPr>
+        <w:tab/>
+      </w:r>
+      <w:r>
+        <w:rPr>
+          <w:sz w:val="36"/>
+          <w:szCs w:val="36"/>
+        </w:rPr>
+        <w:t>https://www.geeksforgeeks.org/maximum-bipartite-matching/</w:t>
+      </w:r>
+    </w:p>
+    <w:p>
+      <w:pPr>
+        <w:tabs>
+          <w:tab w:val="left" w:pos="0"/>
+        </w:tabs>
+        <w:ind w:right="-810"/>
+        <w:rPr>
+          <w:sz w:val="36"/>
+          <w:szCs w:val="36"/>
+        </w:rPr>
+      </w:pPr>
+    </w:p>
+    <w:p>
+      <w:pPr>
+        <w:tabs>
+          <w:tab w:val="left" w:pos="0"/>
+        </w:tabs>
+        <w:ind w:right="-810"/>
+        <w:rPr>
+          <w:b/>
+          <w:bCs/>
+          <w:color w:val="FF0000"/>
+          <w:sz w:val="44"/>
+          <w:szCs w:val="44"/>
+        </w:rPr>
+      </w:pPr>
+      <w:r>
+        <w:rPr>
+          <w:b/>
+          <w:bCs/>
+          <w:sz w:val="44"/>
+          <w:szCs w:val="44"/>
+        </w:rPr>
+        <w:t xml:space="preserve">2 – </w:t>
+      </w:r>
+      <w:r>
+        <w:rPr>
+          <w:b/>
+          <w:bCs/>
+          <w:color w:val="FF0000"/>
+          <w:sz w:val="44"/>
+          <w:szCs w:val="44"/>
+        </w:rPr>
+        <w:t>Brian’s paper:</w:t>
+      </w:r>
+    </w:p>
+    <w:p>
+      <w:pPr>
+        <w:tabs>
+          <w:tab w:val="left" w:pos="0"/>
+        </w:tabs>
+        <w:ind w:right="-810"/>
+        <w:rPr>
+          <w:sz w:val="36"/>
+          <w:szCs w:val="36"/>
+        </w:rPr>
+      </w:pPr>
+      <w:r>
+        <w:rPr>
+          <w:sz w:val="36"/>
+          <w:szCs w:val="36"/>
+        </w:rPr>
+        <w:tab/>
+      </w:r>
+      <w:r>
+        <w:rPr>
+          <w:sz w:val="36"/>
+          <w:szCs w:val="36"/>
+        </w:rPr>
+        <w:t>https://www3.nd.edu/~kogge/courses/cse60742-Fall2018/Public/StudentWork/KernelPaperFinal/Page-Final-Kernel.pdf</w:t>
+      </w:r>
+    </w:p>
+    <w:p>
+      <w:pPr>
+        <w:tabs>
+          <w:tab w:val="left" w:pos="0"/>
+        </w:tabs>
+        <w:ind w:right="-810"/>
+        <w:rPr>
+          <w:sz w:val="36"/>
+          <w:szCs w:val="36"/>
+        </w:rPr>
+      </w:pPr>
+    </w:p>
+    <w:p>
+      <w:pPr>
+        <w:tabs>
+          <w:tab w:val="left" w:pos="0"/>
+        </w:tabs>
+        <w:ind w:right="-810"/>
+        <w:rPr>
+          <w:b/>
+          <w:bCs/>
+          <w:color w:val="FF0000"/>
+          <w:sz w:val="44"/>
+          <w:szCs w:val="44"/>
+        </w:rPr>
+      </w:pPr>
+      <w:r>
+        <w:rPr>
+          <w:b/>
+          <w:bCs/>
+          <w:sz w:val="44"/>
+          <w:szCs w:val="44"/>
+        </w:rPr>
+        <w:t xml:space="preserve">3 – </w:t>
+      </w:r>
+      <w:r>
+        <w:rPr>
+          <w:b/>
+          <w:bCs/>
+          <w:color w:val="FF0000"/>
+          <w:sz w:val="44"/>
+          <w:szCs w:val="44"/>
+        </w:rPr>
+        <w:t>Princeton.edu</w:t>
+      </w:r>
+      <w:r>
+        <w:rPr>
+          <w:b/>
+          <w:bCs/>
+          <w:color w:val="FF0000"/>
+          <w:sz w:val="44"/>
+          <w:szCs w:val="44"/>
+        </w:rPr>
+        <w:t>:</w:t>
+      </w:r>
+    </w:p>
+    <w:p>
+      <w:pPr>
+        <w:tabs>
+          <w:tab w:val="left" w:pos="0"/>
+        </w:tabs>
+        <w:ind w:right="-810"/>
+        <w:rPr>
+          <w:sz w:val="36"/>
+          <w:szCs w:val="36"/>
+        </w:rPr>
+      </w:pPr>
+      <w:r>
+        <w:rPr>
+          <w:b/>
+          <w:bCs/>
+          <w:color w:val="FF0000"/>
+          <w:sz w:val="44"/>
+          <w:szCs w:val="44"/>
+        </w:rPr>
+        <w:tab/>
+      </w:r>
+      <w:r>
+        <w:rPr>
+          <w:sz w:val="36"/>
+          <w:szCs w:val="36"/>
+        </w:rPr>
+        <w:t>https://www.cs.princeton.edu/courses/archive/fall04/cos226/lectures/maxflow.4up.pdf</w:t>
+      </w:r>
+    </w:p>
+    <w:p>
+      <w:pPr>
+        <w:rPr>
+          <w:sz w:val="36"/>
+          <w:szCs w:val="36"/>
+        </w:rPr>
+      </w:pPr>
+    </w:p>
+    <w:p>
+      <w:pPr>
+        <w:rPr>
+          <w:sz w:val="36"/>
+          <w:szCs w:val="36"/>
+        </w:rPr>
+      </w:pPr>
+    </w:p>
+    <w:p>
+      <w:pPr>
+        <w:rPr>
+          <w:sz w:val="36"/>
+          <w:szCs w:val="36"/>
+        </w:rPr>
+      </w:pPr>
+    </w:p>
+    <w:p>
+      <w:pPr>
+        <w:rPr>
+          <w:sz w:val="56"/>
+          <w:szCs w:val="56"/>
+        </w:rPr>
+      </w:pPr>
+      <w:r>
+        <w:rPr>
+          <w:sz w:val="56"/>
+          <w:szCs w:val="56"/>
+        </w:rPr>
+        <w:tab/>
+      </w:r>
+      <w:r>
+        <w:rPr>
+          <w:sz w:val="56"/>
+          <w:szCs w:val="56"/>
+        </w:rPr>
+        <w:tab/>
+      </w:r>
+      <w:r>
+        <w:rPr>
+          <w:sz w:val="56"/>
+          <w:szCs w:val="56"/>
+        </w:rPr>
+        <w:tab/>
+      </w:r>
+      <w:r>
+        <w:rPr>
+          <w:sz w:val="56"/>
+          <w:szCs w:val="56"/>
+        </w:rPr>
+        <w:t xml:space="preserve">  </w:t>
+      </w:r>
+      <w:r>
+        <w:rPr>
+          <w:sz w:val="56"/>
+          <w:szCs w:val="56"/>
+        </w:rPr>
+        <w:t xml:space="preserve"> </w:t>
+      </w:r>
+      <w:r>
+        <w:rPr>
+          <w:b/>
+          <w:bCs/>
+          <w:color w:val="FF0000"/>
+          <w:sz w:val="56"/>
+          <w:szCs w:val="56"/>
+        </w:rPr>
+        <w:t>Thank you,</w:t>
+      </w:r>
     </w:p>
     <w:sectPr>
-      <w:footerReference w:type="default" r:id="rId14"/>
+      <w:footerReference w:type="default" r:id="rId16"/>
       <w:pgSz w:w="12240" w:h="15840"/>
       <w:pgMar w:top="1440" w:right="1800" w:bottom="1440" w:left="1800" w:header="720" w:footer="720" w:gutter="0"/>
       <w:pgBorders w:offsetFrom="page">
@@ -2967,6 +5359,27 @@
     <w:name w:val="Normal"/>
     <w:qFormat/>
   </w:style>
+  <w:style w:type="paragraph" w:styleId="Heading1">
+    <w:name w:val="heading 1"/>
+    <w:basedOn w:val="Normal"/>
+    <w:next w:val="Normal"/>
+    <w:link w:val="Heading1Char"/>
+    <w:uiPriority w:val="9"/>
+    <w:qFormat/>
+    <w:rsid w:val="00AA65A8"/>
+    <w:pPr>
+      <w:keepNext/>
+      <w:keepLines/>
+      <w:spacing w:before="240" w:after="0"/>
+      <w:outlineLvl w:val="0"/>
+    </w:pPr>
+    <w:rPr>
+      <w:rFonts w:asciiTheme="majorHAnsi" w:eastAsiaTheme="majorEastAsia" w:hAnsiTheme="majorHAnsi" w:cstheme="majorBidi"/>
+      <w:color w:val="1481AB" w:themeColor="accent1" w:themeShade="BF"/>
+      <w:sz w:val="32"/>
+      <w:szCs w:val="32"/>
+    </w:rPr>
+  </w:style>
   <w:style w:type="character" w:default="1" w:styleId="DefaultParagraphFont">
     <w:name w:val="Default Paragraph Font"/>
     <w:uiPriority w:val="1"/>
@@ -3071,6 +5484,43 @@
       <w:color w:val="605E5C"/>
       <w:shd w:val="clear" w:color="auto" w:fill="E1DFDD"/>
     </w:rPr>
+  </w:style>
+  <w:style w:type="character" w:customStyle="1" w:styleId="Heading1Char">
+    <w:name w:val="Heading 1 Char"/>
+    <w:basedOn w:val="DefaultParagraphFont"/>
+    <w:link w:val="Heading1"/>
+    <w:uiPriority w:val="9"/>
+    <w:rsid w:val="00AA65A8"/>
+    <w:rPr>
+      <w:rFonts w:asciiTheme="majorHAnsi" w:eastAsiaTheme="majorEastAsia" w:hAnsiTheme="majorHAnsi" w:cstheme="majorBidi"/>
+      <w:color w:val="1481AB" w:themeColor="accent1" w:themeShade="BF"/>
+      <w:sz w:val="32"/>
+      <w:szCs w:val="32"/>
+    </w:rPr>
+  </w:style>
+  <w:style w:type="paragraph" w:styleId="TOCHeading">
+    <w:name w:val="TOC Heading"/>
+    <w:basedOn w:val="Heading1"/>
+    <w:next w:val="Normal"/>
+    <w:uiPriority w:val="39"/>
+    <w:unhideWhenUsed/>
+    <w:qFormat/>
+    <w:rsid w:val="00AA65A8"/>
+    <w:pPr>
+      <w:outlineLvl w:val="9"/>
+    </w:pPr>
+  </w:style>
+  <w:style w:type="paragraph" w:styleId="TOC1">
+    <w:name w:val="toc 1"/>
+    <w:basedOn w:val="Normal"/>
+    <w:next w:val="Normal"/>
+    <w:autoRedefine/>
+    <w:uiPriority w:val="39"/>
+    <w:unhideWhenUsed/>
+    <w:rsid w:val="00AA65A8"/>
+    <w:pPr>
+      <w:spacing w:after="100"/>
+    </w:pPr>
   </w:style>
 </w:styles>
 </file>

</xml_diff>